<commit_message>
AUTO FROM WORK 31.10.2023 15:23:00,16
</commit_message>
<xml_diff>
--- a/4 kurs/1C/DUDKIN/Контрольная.docx
+++ b/4 kurs/1C/DUDKIN/Контрольная.docx
@@ -2024,7 +2024,21 @@
           <w:sz w:val="28"/>
           <w:szCs w:val="28"/>
         </w:rPr>
-        <w:t xml:space="preserve">, который фиксирует факт появления в организации некоторых позиций номенклатуры: </w:t>
+        <w:t>, который фиксирует факт появления в организации некоторых позиций номенклатуры</w:t>
+      </w:r>
+      <w:r>
+        <w:rPr>
+          <w:sz w:val="28"/>
+          <w:szCs w:val="28"/>
+        </w:rPr>
+        <w:t xml:space="preserve"> (рисунок 5)</w:t>
+      </w:r>
+      <w:r>
+        <w:rPr>
+          <w:sz w:val="28"/>
+          <w:szCs w:val="28"/>
+        </w:rPr>
+        <w:t xml:space="preserve">: </w:t>
       </w:r>
     </w:p>
     <w:p>
@@ -2105,6 +2119,13 @@
           <w:szCs w:val="28"/>
         </w:rPr>
       </w:pPr>
+      <w:r>
+        <w:rPr>
+          <w:sz w:val="28"/>
+          <w:szCs w:val="28"/>
+        </w:rPr>
+        <w:t>Рисунок 5. Поступление товара.</w:t>
+      </w:r>
     </w:p>
     <w:p>
       <w:pPr>
@@ -2150,7 +2171,21 @@
           <w:sz w:val="28"/>
           <w:szCs w:val="28"/>
         </w:rPr>
-        <w:t xml:space="preserve">, в котором указать поставщика и сумму, которую ему необходимо перечислить за поставленный товар: </w:t>
+        <w:t>, в котором указать поставщика и сумму, которую ему необходимо перечислить за поставленный товар</w:t>
+      </w:r>
+      <w:r>
+        <w:rPr>
+          <w:sz w:val="28"/>
+          <w:szCs w:val="28"/>
+        </w:rPr>
+        <w:t xml:space="preserve"> (рисунок 6)</w:t>
+      </w:r>
+      <w:r>
+        <w:rPr>
+          <w:sz w:val="28"/>
+          <w:szCs w:val="28"/>
+        </w:rPr>
+        <w:t xml:space="preserve">: </w:t>
       </w:r>
     </w:p>
     <w:p>
@@ -2232,6 +2267,13 @@
           <w:szCs w:val="28"/>
         </w:rPr>
       </w:pPr>
+      <w:r>
+        <w:rPr>
+          <w:sz w:val="28"/>
+          <w:szCs w:val="28"/>
+        </w:rPr>
+        <w:t>Рисунок 6. Оплата товаров и услуг</w:t>
+      </w:r>
     </w:p>
     <w:p>
       <w:pPr>
@@ -2293,7 +2335,21 @@
           <w:sz w:val="28"/>
           <w:szCs w:val="28"/>
         </w:rPr>
-        <w:t xml:space="preserve">. Это выполняется буквально одним нажатием мыши: </w:t>
+        <w:t>. Это выполняется буквально одним нажатием мыши</w:t>
+      </w:r>
+      <w:r>
+        <w:rPr>
+          <w:sz w:val="28"/>
+          <w:szCs w:val="28"/>
+        </w:rPr>
+        <w:t xml:space="preserve"> (рисунок 7)</w:t>
+      </w:r>
+      <w:r>
+        <w:rPr>
+          <w:sz w:val="28"/>
+          <w:szCs w:val="28"/>
+        </w:rPr>
+        <w:t xml:space="preserve">: </w:t>
       </w:r>
     </w:p>
     <w:p>
@@ -2386,6 +2442,13 @@
           <w:szCs w:val="28"/>
         </w:rPr>
       </w:pPr>
+      <w:r>
+        <w:rPr>
+          <w:sz w:val="28"/>
+          <w:szCs w:val="28"/>
+        </w:rPr>
+        <w:t>Рисунок 7. Поступление товара.</w:t>
+      </w:r>
     </w:p>
     <w:p>
       <w:pPr>
@@ -2587,7 +2650,21 @@
           <w:sz w:val="28"/>
           <w:szCs w:val="28"/>
         </w:rPr>
-        <w:t xml:space="preserve">Конструктор ввода на основании можно вызвать, например, из окна редактирования справочника: </w:t>
+        <w:t>Конструктор ввода на основании можно вызвать, например, из окна редактирования справочника</w:t>
+      </w:r>
+      <w:r>
+        <w:rPr>
+          <w:sz w:val="28"/>
+          <w:szCs w:val="28"/>
+        </w:rPr>
+        <w:t xml:space="preserve"> (рисунок 8)</w:t>
+      </w:r>
+      <w:r>
+        <w:rPr>
+          <w:sz w:val="28"/>
+          <w:szCs w:val="28"/>
+        </w:rPr>
+        <w:t xml:space="preserve">: </w:t>
       </w:r>
     </w:p>
     <w:p>
@@ -2680,6 +2757,13 @@
           <w:szCs w:val="28"/>
         </w:rPr>
       </w:pPr>
+      <w:r>
+        <w:rPr>
+          <w:sz w:val="28"/>
+          <w:szCs w:val="28"/>
+        </w:rPr>
+        <w:t>Рисунок 8. Вид конструктора.</w:t>
+      </w:r>
     </w:p>
     <w:p>
       <w:pPr>
@@ -2709,7 +2793,21 @@
           <w:sz w:val="28"/>
           <w:szCs w:val="28"/>
         </w:rPr>
-        <w:t xml:space="preserve">Конструктор позволяет вручную или автоматически заполнить выражения, которые будут записаны в поля результирующего объекта прикладного решения: </w:t>
+        <w:t>Конструктор позволяет вручную или автоматически заполнить выражения, которые будут записаны в поля результирующего объекта прикладного решения</w:t>
+      </w:r>
+      <w:r>
+        <w:rPr>
+          <w:sz w:val="28"/>
+          <w:szCs w:val="28"/>
+        </w:rPr>
+        <w:t xml:space="preserve"> (рисунок 9)</w:t>
+      </w:r>
+      <w:r>
+        <w:rPr>
+          <w:sz w:val="28"/>
+          <w:szCs w:val="28"/>
+        </w:rPr>
+        <w:t xml:space="preserve">: </w:t>
       </w:r>
     </w:p>
     <w:p>
@@ -2791,6 +2889,13 @@
           <w:szCs w:val="28"/>
         </w:rPr>
       </w:pPr>
+      <w:r>
+        <w:rPr>
+          <w:sz w:val="28"/>
+          <w:szCs w:val="28"/>
+        </w:rPr>
+        <w:t>Рисунок 9. Конструктор ввода на основании.</w:t>
+      </w:r>
     </w:p>
     <w:p>
       <w:pPr>
@@ -2820,7 +2925,21 @@
           <w:sz w:val="28"/>
           <w:szCs w:val="28"/>
         </w:rPr>
-        <w:t>Результатом работы конструктора является готовая процедура на встроенном языке с именем </w:t>
+        <w:t>Результатом работы конструктора</w:t>
+      </w:r>
+      <w:r>
+        <w:rPr>
+          <w:sz w:val="28"/>
+          <w:szCs w:val="28"/>
+        </w:rPr>
+        <w:t xml:space="preserve"> (рисунок 10)</w:t>
+      </w:r>
+      <w:r>
+        <w:rPr>
+          <w:sz w:val="28"/>
+          <w:szCs w:val="28"/>
+        </w:rPr>
+        <w:t xml:space="preserve"> является готовая процедура на встроенном языке с именем </w:t>
       </w:r>
       <w:proofErr w:type="spellStart"/>
       <w:r>
@@ -2940,6 +3059,13 @@
           <w:szCs w:val="28"/>
         </w:rPr>
       </w:pPr>
+      <w:r>
+        <w:rPr>
+          <w:sz w:val="28"/>
+          <w:szCs w:val="28"/>
+        </w:rPr>
+        <w:t>Рисунок 10. Готовая процедура.</w:t>
+      </w:r>
     </w:p>
     <w:p>
       <w:pPr>
@@ -3005,7 +3131,8 @@
     </w:p>
     <w:p>
       <w:pPr>
-        <w:jc w:val="left"/>
+        <w:spacing w:after="0"/>
+        <w:ind w:firstLine="851"/>
         <w:rPr>
           <w:sz w:val="24"/>
         </w:rPr>
@@ -3019,12 +3146,20 @@
       </w:r>
       <w:proofErr w:type="gramEnd"/>
       <w:r>
-        <w:t xml:space="preserve"> «Поступления», «Списание» и т. д. Предлагаем рассмотреть подробнее регистр накопления в 1С и узнать все необходимые для работы подробности. регистры накопления в 1С Рассмотрим основные вкладки регистра накопления «Движение товаров»:</w:t>
-      </w:r>
-    </w:p>
-    <w:p>
-      <w:pPr>
-        <w:jc w:val="left"/>
+        <w:t xml:space="preserve"> «Поступления», «Списание» и т. д. Предлагаем рассмотреть подробнее регистр накопления в 1С и узнать все необходимые для работы подробности. регистры накопления в 1С Рассмотрим основные вкладки регистра накопления «Движение товаров»</w:t>
+      </w:r>
+      <w:r>
+        <w:t xml:space="preserve"> (рисунок 11)</w:t>
+      </w:r>
+      <w:r>
+        <w:t>:</w:t>
+      </w:r>
+    </w:p>
+    <w:p>
+      <w:pPr>
+        <w:spacing w:after="0"/>
+        <w:ind w:firstLine="851"/>
+        <w:jc w:val="center"/>
       </w:pPr>
       <w:r>
         <w:rPr>
@@ -3082,22 +3217,45 @@
     </w:p>
     <w:p>
       <w:pPr>
-        <w:jc w:val="left"/>
-      </w:pPr>
-    </w:p>
-    <w:p>
-      <w:pPr>
-        <w:jc w:val="left"/>
+        <w:spacing w:after="0"/>
+        <w:ind w:firstLine="851"/>
+        <w:jc w:val="center"/>
+      </w:pPr>
+      <w:r>
+        <w:t>Рисунок 11. Регистры накопления.</w:t>
+      </w:r>
+    </w:p>
+    <w:p>
+      <w:pPr>
+        <w:spacing w:after="0"/>
+        <w:ind w:firstLine="851"/>
+      </w:pPr>
+    </w:p>
+    <w:p>
+      <w:pPr>
+        <w:spacing w:after="0"/>
+        <w:ind w:firstLine="851"/>
+      </w:pPr>
+      <w:r>
+        <w:t>Рассмотрим основные вкладки регистра накопления «Движение товаров»: Вкладка «Основные»</w:t>
+      </w:r>
+      <w:r>
+        <w:t xml:space="preserve"> (рисунок 12):</w:t>
+      </w:r>
+    </w:p>
+    <w:p>
+      <w:pPr>
+        <w:spacing w:after="0"/>
+        <w:ind w:firstLine="851"/>
         <w:rPr>
           <w:sz w:val="24"/>
         </w:rPr>
       </w:pPr>
-      <w:r>
-        <w:t>Рассмотрим основные вкладки регистра накопления «Движение товаров»: Вкладка «Основные»</w:t>
-      </w:r>
-    </w:p>
-    <w:p>
-      <w:pPr>
+    </w:p>
+    <w:p>
+      <w:pPr>
+        <w:spacing w:after="0"/>
+        <w:ind w:firstLine="851"/>
         <w:jc w:val="center"/>
       </w:pPr>
       <w:r>
@@ -3156,31 +3314,54 @@
     </w:p>
     <w:p>
       <w:pPr>
-        <w:jc w:val="left"/>
-      </w:pPr>
-    </w:p>
-    <w:p>
-      <w:pPr>
-        <w:jc w:val="left"/>
+        <w:spacing w:after="0"/>
+        <w:ind w:firstLine="851"/>
+        <w:jc w:val="center"/>
+      </w:pPr>
+      <w:r>
+        <w:t>Рисунок 12. Вкладка «Основные».</w:t>
+      </w:r>
+    </w:p>
+    <w:p>
+      <w:pPr>
+        <w:spacing w:after="0"/>
+        <w:ind w:firstLine="851"/>
+      </w:pPr>
+    </w:p>
+    <w:p>
+      <w:pPr>
+        <w:spacing w:after="0"/>
+        <w:ind w:firstLine="851"/>
         <w:rPr>
           <w:sz w:val="24"/>
         </w:rPr>
       </w:pPr>
       <w:r>
-        <w:t xml:space="preserve">Как и для регистров сведений, в поле «Имя» вносится уникальное имя регистра, в поле «Синоним» — название, которое будет видно </w:t>
+        <w:t xml:space="preserve">Как и для регистров сведений, в поле «Имя» вносится уникальное имя регистра, в поле «Синоним» — название, которое будет видно пользователям. </w:t>
       </w:r>
       <w:r>
         <w:lastRenderedPageBreak/>
-        <w:t>пользователям. Особое внимание следует обратить на поле «Вид регистра». Регистры накопления бывают нескольких видов: «Обороты» — регистр позволяет получить информацию о приходах и расходах за определенный период времени; «Остатки» – регистр так же содержит информацию о приходах и расходах за определенный период времени, но кроме того он так же содержит таблицу итогов, благодаря которой мы можем точно сказать, количество остатков. При проектировании регистра требуется хорошо продумать какой вид мы укажем, т.к. регистр вида «Остатки» требует большее производительности. Вкладка «Подсистемы»</w:t>
-      </w:r>
-    </w:p>
-    <w:p>
-      <w:pPr>
-        <w:jc w:val="left"/>
-      </w:pPr>
-    </w:p>
-    <w:p>
-      <w:pPr>
+        <w:t xml:space="preserve">Особое внимание следует обратить на поле «Вид регистра». Регистры накопления бывают нескольких видов: «Обороты» — регистр позволяет получить информацию о приходах и расходах за определенный период времени; «Остатки» – регистр так же содержит информацию о приходах и расходах за определенный период времени, но кроме того он так же содержит таблицу итогов, благодаря которой мы можем точно сказать, количество остатков. При проектировании регистра требуется хорошо продумать какой вид мы укажем, т.к. регистр вида «Остатки» требует большее производительности. Вкладка </w:t>
+      </w:r>
+      <w:proofErr w:type="gramStart"/>
+      <w:r>
+        <w:t>«Подсистемы»</w:t>
+      </w:r>
+      <w:proofErr w:type="gramEnd"/>
+      <w:r>
+        <w:t xml:space="preserve"> представленная на рисунке 13.</w:t>
+      </w:r>
+    </w:p>
+    <w:p>
+      <w:pPr>
+        <w:spacing w:after="0"/>
+        <w:ind w:firstLine="851"/>
+      </w:pPr>
+    </w:p>
+    <w:p>
+      <w:pPr>
+        <w:spacing w:after="0"/>
+        <w:ind w:firstLine="851"/>
         <w:jc w:val="center"/>
       </w:pPr>
       <w:r>
@@ -3239,30 +3420,56 @@
     </w:p>
     <w:p>
       <w:pPr>
-        <w:jc w:val="left"/>
-      </w:pPr>
-    </w:p>
-    <w:p>
-      <w:pPr>
-        <w:jc w:val="left"/>
+        <w:spacing w:after="0"/>
+        <w:ind w:firstLine="851"/>
+        <w:jc w:val="center"/>
+      </w:pPr>
+      <w:r>
+        <w:t>Рисунок 13. Вкладка «Подсистемы».</w:t>
+      </w:r>
+    </w:p>
+    <w:p>
+      <w:pPr>
+        <w:spacing w:after="0"/>
+        <w:ind w:firstLine="851"/>
+      </w:pPr>
+    </w:p>
+    <w:p>
+      <w:pPr>
+        <w:spacing w:after="0"/>
+        <w:ind w:firstLine="851"/>
+      </w:pPr>
+      <w:r>
+        <w:t xml:space="preserve">На вкладке «Подсистемы» указываются </w:t>
+      </w:r>
+      <w:proofErr w:type="gramStart"/>
+      <w:r>
+        <w:t>подсистемы</w:t>
+      </w:r>
+      <w:proofErr w:type="gramEnd"/>
+      <w:r>
+        <w:t xml:space="preserve"> в которые может быть включен регистр сведений. </w:t>
+      </w:r>
+    </w:p>
+    <w:p>
+      <w:pPr>
+        <w:spacing w:after="0"/>
+        <w:ind w:firstLine="851"/>
         <w:rPr>
           <w:sz w:val="24"/>
         </w:rPr>
       </w:pPr>
       <w:r>
-        <w:t xml:space="preserve">На вкладке «Подсистемы» указываются </w:t>
-      </w:r>
-      <w:proofErr w:type="gramStart"/>
-      <w:r>
-        <w:t>подсистемы</w:t>
-      </w:r>
-      <w:proofErr w:type="gramEnd"/>
-      <w:r>
-        <w:t xml:space="preserve"> в которые может быть включен регистр сведений. Вкладка «Данные»</w:t>
-      </w:r>
-    </w:p>
-    <w:p>
-      <w:pPr>
+        <w:t>Вкладка «Данные»</w:t>
+      </w:r>
+      <w:r>
+        <w:t xml:space="preserve"> представлена на рисунке 14.</w:t>
+      </w:r>
+    </w:p>
+    <w:p>
+      <w:pPr>
+        <w:spacing w:after="0"/>
+        <w:ind w:firstLine="851"/>
         <w:jc w:val="center"/>
       </w:pPr>
       <w:r>
@@ -3271,9 +3478,9 @@
         </w:rPr>
         <w:lastRenderedPageBreak/>
         <w:drawing>
-          <wp:inline distT="0" distB="0" distL="0" distR="0" wp14:anchorId="0A8B9E98" wp14:editId="6F945140">
-            <wp:extent cx="5629275" cy="4552950"/>
-            <wp:effectExtent l="0" t="0" r="9525" b="0"/>
+          <wp:inline distT="0" distB="0" distL="0" distR="0" wp14:anchorId="0A8B9E98" wp14:editId="734CD098">
+            <wp:extent cx="4628253" cy="3743325"/>
+            <wp:effectExtent l="0" t="0" r="1270" b="0"/>
             <wp:docPr id="68852668" name="Рисунок 27" descr="регистры накопления в 1С"/>
             <wp:cNvGraphicFramePr>
               <a:graphicFrameLocks xmlns:a="http://schemas.openxmlformats.org/drawingml/2006/main" noChangeAspect="1"/>
@@ -3303,7 +3510,7 @@
                   <pic:spPr bwMode="auto">
                     <a:xfrm>
                       <a:off x="0" y="0"/>
-                      <a:ext cx="5629275" cy="4552950"/>
+                      <a:ext cx="4629752" cy="3744537"/>
                     </a:xfrm>
                     <a:prstGeom prst="rect">
                       <a:avLst/>
@@ -3322,31 +3529,67 @@
     </w:p>
     <w:p>
       <w:pPr>
-        <w:jc w:val="left"/>
-      </w:pPr>
-    </w:p>
-    <w:p>
-      <w:pPr>
-        <w:jc w:val="left"/>
+        <w:spacing w:after="0"/>
+        <w:ind w:firstLine="851"/>
+        <w:jc w:val="center"/>
+      </w:pPr>
+      <w:r>
+        <w:t xml:space="preserve">Рисунок 14. </w:t>
+      </w:r>
+      <w:r>
+        <w:t>Вкладка «Данные»</w:t>
+      </w:r>
+    </w:p>
+    <w:p>
+      <w:pPr>
+        <w:spacing w:after="0"/>
+        <w:ind w:firstLine="851"/>
+      </w:pPr>
+    </w:p>
+    <w:p>
+      <w:pPr>
+        <w:spacing w:after="0"/>
+        <w:ind w:firstLine="851"/>
+      </w:pPr>
+      <w:r>
+        <w:t xml:space="preserve">Основная вкладка регистра, здесь добавляются измерения, ресурсы и реквизиты регистратора. Для корректной работы у регистра должен быть хотя бы один ресурс или измерение. Измерения предназначены для определения «разреза» информации. Измерения могут иметь любой тип данных. По измерениям можно проводить отборы в записях регистра. В нашем регистре в качестве измерений указаны «Номенклатура», «Характеристика», «Склад», «Назначение», «Распоряжение». Так же важен </w:t>
+      </w:r>
+      <w:r>
+        <w:t>порядок,</w:t>
+      </w:r>
+      <w:r>
+        <w:t xml:space="preserve"> в котором указаны измерения, </w:t>
+      </w:r>
+      <w:r>
+        <w:t>измерения,</w:t>
+      </w:r>
+      <w:r>
+        <w:t xml:space="preserve"> которые чаще используются необходимо указывать первыми. </w:t>
+      </w:r>
+    </w:p>
+    <w:p>
+      <w:pPr>
+        <w:spacing w:after="0"/>
+        <w:ind w:firstLine="851"/>
         <w:rPr>
           <w:sz w:val="24"/>
         </w:rPr>
       </w:pPr>
       <w:r>
-        <w:t xml:space="preserve">Основная вкладка регистра, здесь добавляются измерения, ресурсы и реквизиты регистратора. Для корректной работы у регистра должен быть хотя бы один ресурс или измерение. Измерения предназначены для определения «разреза» информации. Измерения могут иметь любой тип данных. По измерениям можно проводить отборы в записях регистра. В нашем регистре в качестве измерений указаны «Номенклатура», «Характеристика», «Склад», «Назначение», «Распоряжение». Так же важен </w:t>
-      </w:r>
-      <w:proofErr w:type="gramStart"/>
-      <w:r>
-        <w:t>порядок</w:t>
-      </w:r>
-      <w:proofErr w:type="gramEnd"/>
-      <w:r>
-        <w:t xml:space="preserve"> в котором указаны измерения, измерения которые чаще используются необходимо указывать первыми. Ресурсы для регистра накопления всегда имеют только числовой тип данных. В нашем регистре это «Планируемые поступления», «Планируемые поступления под заказ» и т.д. Реквизиты – дополняющая информация. Для регистра он не несёт никакой важно информации и никак не повлияет на его записи, но может быть полезен в качестве справочной информации. В нашем регистре это реквизиты «Корректировка» и «Дата распоряжения» В нижней части окна расположена кнопка «Стандартные реквизиты», именно в ней мы можем увидеть «Период», «Регистратор», «Номер строки», «Активность».</w:t>
-      </w:r>
-    </w:p>
-    <w:p>
-      <w:pPr>
-        <w:jc w:val="left"/>
+        <w:t>Ресурсы для регистра накопления всегда имеют только числовой тип данных. В нашем регистре это «Планируемые поступления», «Планируемые поступления под заказ» и т.д. Реквизиты – дополняющая информация. Для регистра он не несёт никакой важно информации и никак не повлияет на его записи, но может быть полезен в качестве справочной информации. В нашем регистре это реквизиты «Корректировка» и «Дата распоряжения» В нижней части окна расположена кнопка «Стандартные реквизиты», именно в ней мы можем увидеть «Период», «Регистратор», «Номер строки», «Активность»</w:t>
+      </w:r>
+      <w:r>
+        <w:t xml:space="preserve"> (рисунок 15)</w:t>
+      </w:r>
+      <w:r>
+        <w:t>.</w:t>
+      </w:r>
+    </w:p>
+    <w:p>
+      <w:pPr>
+        <w:spacing w:after="0"/>
+        <w:ind w:firstLine="851"/>
+        <w:jc w:val="center"/>
       </w:pPr>
       <w:r>
         <w:rPr>
@@ -3354,9 +3597,9 @@
         </w:rPr>
         <w:lastRenderedPageBreak/>
         <w:drawing>
-          <wp:inline distT="0" distB="0" distL="0" distR="0" wp14:anchorId="1877366D" wp14:editId="2DF963A1">
-            <wp:extent cx="5940425" cy="4464685"/>
-            <wp:effectExtent l="0" t="0" r="3175" b="0"/>
+          <wp:inline distT="0" distB="0" distL="0" distR="0" wp14:anchorId="1877366D" wp14:editId="3241D87F">
+            <wp:extent cx="5310137" cy="3990975"/>
+            <wp:effectExtent l="0" t="0" r="5080" b="0"/>
             <wp:docPr id="1376469318" name="Рисунок 28" descr="регистры накопления в 1С"/>
             <wp:cNvGraphicFramePr>
               <a:graphicFrameLocks xmlns:a="http://schemas.openxmlformats.org/drawingml/2006/main" noChangeAspect="1"/>
@@ -3386,7 +3629,7 @@
                   <pic:spPr bwMode="auto">
                     <a:xfrm>
                       <a:off x="0" y="0"/>
-                      <a:ext cx="5940425" cy="4464685"/>
+                      <a:ext cx="5314556" cy="3994296"/>
                     </a:xfrm>
                     <a:prstGeom prst="rect">
                       <a:avLst/>
@@ -3405,12 +3648,25 @@
     </w:p>
     <w:p>
       <w:pPr>
-        <w:jc w:val="left"/>
-      </w:pPr>
-    </w:p>
-    <w:p>
-      <w:pPr>
-        <w:jc w:val="left"/>
+        <w:spacing w:after="0"/>
+        <w:ind w:firstLine="851"/>
+        <w:jc w:val="center"/>
+      </w:pPr>
+      <w:r>
+        <w:t>Рисунок 15. Реквизиты регистра.</w:t>
+      </w:r>
+    </w:p>
+    <w:p>
+      <w:pPr>
+        <w:spacing w:after="0"/>
+        <w:ind w:firstLine="851"/>
+        <w:jc w:val="center"/>
+      </w:pPr>
+    </w:p>
+    <w:p>
+      <w:pPr>
+        <w:spacing w:after="0"/>
+        <w:ind w:firstLine="851"/>
         <w:rPr>
           <w:sz w:val="24"/>
         </w:rPr>
@@ -3418,19 +3674,23 @@
       <w:r>
         <w:t>Вкладка «Регистраторы»</w:t>
       </w:r>
-    </w:p>
-    <w:p>
-      <w:pPr>
-        <w:jc w:val="left"/>
+      <w:r>
+        <w:t xml:space="preserve"> представлена на рисунке 16.</w:t>
+      </w:r>
+    </w:p>
+    <w:p>
+      <w:pPr>
+        <w:spacing w:after="0"/>
+        <w:ind w:firstLine="851"/>
+        <w:jc w:val="center"/>
       </w:pPr>
       <w:r>
         <w:rPr>
           <w:noProof/>
         </w:rPr>
-        <w:lastRenderedPageBreak/>
         <w:drawing>
-          <wp:inline distT="0" distB="0" distL="0" distR="0" wp14:anchorId="77B194AD" wp14:editId="0566AD27">
-            <wp:extent cx="5638800" cy="4552950"/>
+          <wp:inline distT="0" distB="0" distL="0" distR="0" wp14:anchorId="77B194AD" wp14:editId="58FDF74E">
+            <wp:extent cx="4467225" cy="3606982"/>
             <wp:effectExtent l="0" t="0" r="0" b="0"/>
             <wp:docPr id="550313310" name="Рисунок 29" descr="регистры накопления в 1С"/>
             <wp:cNvGraphicFramePr>
@@ -3461,7 +3721,7 @@
                   <pic:spPr bwMode="auto">
                     <a:xfrm>
                       <a:off x="0" y="0"/>
-                      <a:ext cx="5638800" cy="4552950"/>
+                      <a:ext cx="4472345" cy="3611116"/>
                     </a:xfrm>
                     <a:prstGeom prst="rect">
                       <a:avLst/>
@@ -3480,41 +3740,73 @@
     </w:p>
     <w:p>
       <w:pPr>
-        <w:jc w:val="left"/>
-      </w:pPr>
-    </w:p>
-    <w:p>
-      <w:pPr>
-        <w:jc w:val="left"/>
+        <w:spacing w:after="0"/>
+        <w:ind w:firstLine="851"/>
+        <w:jc w:val="center"/>
+      </w:pPr>
+      <w:r>
+        <w:t xml:space="preserve">Рисунок 16. </w:t>
+      </w:r>
+      <w:r>
+        <w:t>Вкладка «Регистраторы»</w:t>
+      </w:r>
+      <w:r>
+        <w:t>.</w:t>
+      </w:r>
+    </w:p>
+    <w:p>
+      <w:pPr>
+        <w:spacing w:after="0"/>
+        <w:ind w:firstLine="851"/>
+      </w:pPr>
+    </w:p>
+    <w:p>
+      <w:pPr>
+        <w:spacing w:after="0"/>
+        <w:ind w:firstLine="851"/>
+      </w:pPr>
+      <w:r>
+        <w:t xml:space="preserve">На данной вкладке можно отметить документы, которые будет добавлять записи в наш регистр, ссылка на документ-регистратор будет </w:t>
+      </w:r>
+      <w:r>
+        <w:lastRenderedPageBreak/>
+        <w:t xml:space="preserve">записываться в реквизит «Регистратор». Для регистра накопления необходимо указывать хотя бы один документ регистратор, т.к. регистр не может быть независимым. При попытке создать регистр без указания документов-регистраторов система выдаст ошибку и запретит «Обновление конфигурации базы данных». После указания документа – регистратора так же необходимо будет указать </w:t>
+      </w:r>
+      <w:proofErr w:type="gramStart"/>
+      <w:r>
+        <w:t>правила</w:t>
+      </w:r>
+      <w:proofErr w:type="gramEnd"/>
+      <w:r>
+        <w:t xml:space="preserve"> по которым добавляется запись в регистр, для этого необходимо воспользоваться «Конструктором движений»</w:t>
+      </w:r>
+      <w:r>
+        <w:t xml:space="preserve"> (рисунок 17).</w:t>
+      </w:r>
+    </w:p>
+    <w:p>
+      <w:pPr>
+        <w:spacing w:after="0"/>
+        <w:ind w:firstLine="851"/>
         <w:rPr>
           <w:sz w:val="24"/>
         </w:rPr>
       </w:pPr>
-      <w:r>
-        <w:t xml:space="preserve">На данной вкладке можно отметить документы, которые будет добавлять записи в наш регистр, ссылка на документ-регистратор будет записываться в реквизит «Регистратор». Для регистра накопления необходимо указывать хотя бы один документ регистратор, т.к. регистр не может быть независимым. При попытке создать регистр без указания документов-регистраторов система выдаст ошибку и запретит «Обновление конфигурации базы данных». После указания документа – регистратора так же необходимо будет указать </w:t>
-      </w:r>
-      <w:proofErr w:type="gramStart"/>
-      <w:r>
-        <w:t>правила</w:t>
-      </w:r>
-      <w:proofErr w:type="gramEnd"/>
-      <w:r>
-        <w:t xml:space="preserve"> по которым добавляется запись в регистр, для этого необходимо воспользоваться «Конструктором движений»</w:t>
-      </w:r>
-    </w:p>
-    <w:p>
-      <w:pPr>
-        <w:jc w:val="left"/>
+    </w:p>
+    <w:p>
+      <w:pPr>
+        <w:spacing w:after="0"/>
+        <w:ind w:firstLine="851"/>
+        <w:jc w:val="center"/>
       </w:pPr>
       <w:r>
         <w:rPr>
           <w:noProof/>
         </w:rPr>
-        <w:lastRenderedPageBreak/>
         <w:drawing>
-          <wp:inline distT="0" distB="0" distL="0" distR="0" wp14:anchorId="3F9CBF4F" wp14:editId="11C8A7E5">
-            <wp:extent cx="4686300" cy="4905375"/>
-            <wp:effectExtent l="0" t="0" r="0" b="9525"/>
+          <wp:inline distT="0" distB="0" distL="0" distR="0" wp14:anchorId="3F9CBF4F" wp14:editId="1E862957">
+            <wp:extent cx="4167622" cy="4362450"/>
+            <wp:effectExtent l="0" t="0" r="4445" b="0"/>
             <wp:docPr id="1380936775" name="Рисунок 30" descr="регистры накопления в 1С"/>
             <wp:cNvGraphicFramePr>
               <a:graphicFrameLocks xmlns:a="http://schemas.openxmlformats.org/drawingml/2006/main" noChangeAspect="1"/>
@@ -3544,7 +3836,7 @@
                   <pic:spPr bwMode="auto">
                     <a:xfrm>
                       <a:off x="0" y="0"/>
-                      <a:ext cx="4686300" cy="4905375"/>
+                      <a:ext cx="4170573" cy="4365539"/>
                     </a:xfrm>
                     <a:prstGeom prst="rect">
                       <a:avLst/>
@@ -3563,12 +3855,24 @@
     </w:p>
     <w:p>
       <w:pPr>
-        <w:jc w:val="left"/>
-      </w:pPr>
-    </w:p>
-    <w:p>
-      <w:pPr>
-        <w:jc w:val="left"/>
+        <w:spacing w:after="0"/>
+        <w:ind w:firstLine="851"/>
+        <w:jc w:val="center"/>
+      </w:pPr>
+      <w:r>
+        <w:t>Рисунок 17. «Конструктор движений».</w:t>
+      </w:r>
+    </w:p>
+    <w:p>
+      <w:pPr>
+        <w:spacing w:after="0"/>
+        <w:ind w:firstLine="851"/>
+      </w:pPr>
+    </w:p>
+    <w:p>
+      <w:pPr>
+        <w:spacing w:after="0"/>
+        <w:ind w:firstLine="851"/>
         <w:rPr>
           <w:sz w:val="24"/>
         </w:rPr>
@@ -3576,15 +3880,21 @@
       <w:r>
         <w:t>Вкладка «Формы»</w:t>
       </w:r>
-    </w:p>
-    <w:p>
-      <w:pPr>
-        <w:jc w:val="left"/>
-      </w:pPr>
-    </w:p>
-    <w:p>
-      <w:pPr>
-        <w:jc w:val="left"/>
+      <w:r>
+        <w:t xml:space="preserve"> представлена на рисунке 18.</w:t>
+      </w:r>
+    </w:p>
+    <w:p>
+      <w:pPr>
+        <w:spacing w:after="0"/>
+        <w:ind w:firstLine="851"/>
+      </w:pPr>
+    </w:p>
+    <w:p>
+      <w:pPr>
+        <w:spacing w:after="0"/>
+        <w:ind w:firstLine="851"/>
+        <w:jc w:val="center"/>
       </w:pPr>
       <w:r>
         <w:rPr>
@@ -3592,9 +3902,9 @@
         </w:rPr>
         <w:lastRenderedPageBreak/>
         <w:drawing>
-          <wp:inline distT="0" distB="0" distL="0" distR="0" wp14:anchorId="70EF0A81" wp14:editId="27CE5AA4">
-            <wp:extent cx="5600700" cy="4543425"/>
-            <wp:effectExtent l="0" t="0" r="0" b="9525"/>
+          <wp:inline distT="0" distB="0" distL="0" distR="0" wp14:anchorId="70EF0A81" wp14:editId="373941AA">
+            <wp:extent cx="4467225" cy="3623922"/>
+            <wp:effectExtent l="0" t="0" r="0" b="0"/>
             <wp:docPr id="2077576362" name="Рисунок 31" descr="регистры накопления в 1С"/>
             <wp:cNvGraphicFramePr>
               <a:graphicFrameLocks xmlns:a="http://schemas.openxmlformats.org/drawingml/2006/main" noChangeAspect="1"/>
@@ -3624,7 +3934,7 @@
                   <pic:spPr bwMode="auto">
                     <a:xfrm>
                       <a:off x="0" y="0"/>
-                      <a:ext cx="5600700" cy="4543425"/>
+                      <a:ext cx="4471884" cy="3627702"/>
                     </a:xfrm>
                     <a:prstGeom prst="rect">
                       <a:avLst/>
@@ -3643,12 +3953,30 @@
     </w:p>
     <w:p>
       <w:pPr>
-        <w:jc w:val="left"/>
-      </w:pPr>
-    </w:p>
-    <w:p>
-      <w:pPr>
-        <w:jc w:val="left"/>
+        <w:spacing w:after="0"/>
+        <w:ind w:firstLine="851"/>
+        <w:jc w:val="center"/>
+      </w:pPr>
+      <w:r>
+        <w:t xml:space="preserve">Рисунок 18. </w:t>
+      </w:r>
+      <w:r>
+        <w:t>Вкладка «Формы»</w:t>
+      </w:r>
+      <w:r>
+        <w:t>.</w:t>
+      </w:r>
+    </w:p>
+    <w:p>
+      <w:pPr>
+        <w:spacing w:after="0"/>
+        <w:ind w:firstLine="851"/>
+      </w:pPr>
+    </w:p>
+    <w:p>
+      <w:pPr>
+        <w:spacing w:after="0"/>
+        <w:ind w:firstLine="851"/>
         <w:rPr>
           <w:sz w:val="24"/>
         </w:rPr>
@@ -3656,19 +3984,23 @@
       <w:r>
         <w:t>Вкладка «Права»</w:t>
       </w:r>
-    </w:p>
-    <w:p>
-      <w:pPr>
-        <w:jc w:val="left"/>
+      <w:r>
+        <w:t xml:space="preserve"> представлена на рисунке 19.</w:t>
+      </w:r>
+    </w:p>
+    <w:p>
+      <w:pPr>
+        <w:spacing w:after="0"/>
+        <w:ind w:firstLine="851"/>
+        <w:jc w:val="center"/>
       </w:pPr>
       <w:r>
         <w:rPr>
           <w:noProof/>
         </w:rPr>
-        <w:lastRenderedPageBreak/>
         <w:drawing>
-          <wp:inline distT="0" distB="0" distL="0" distR="0" wp14:anchorId="1B7271B6" wp14:editId="5C0C5F5F">
-            <wp:extent cx="5619750" cy="4514850"/>
+          <wp:inline distT="0" distB="0" distL="0" distR="0" wp14:anchorId="1B7271B6" wp14:editId="5423B45E">
+            <wp:extent cx="4629150" cy="3719012"/>
             <wp:effectExtent l="0" t="0" r="0" b="0"/>
             <wp:docPr id="612218100" name="Рисунок 32" descr="регистры накопления в 1С"/>
             <wp:cNvGraphicFramePr>
@@ -3699,7 +4031,7 @@
                   <pic:spPr bwMode="auto">
                     <a:xfrm>
                       <a:off x="0" y="0"/>
-                      <a:ext cx="5619750" cy="4514850"/>
+                      <a:ext cx="4633325" cy="3722366"/>
                     </a:xfrm>
                     <a:prstGeom prst="rect">
                       <a:avLst/>
@@ -3718,45 +4050,80 @@
     </w:p>
     <w:p>
       <w:pPr>
-        <w:jc w:val="left"/>
-      </w:pPr>
-    </w:p>
-    <w:p>
-      <w:pPr>
-        <w:jc w:val="left"/>
+        <w:spacing w:after="0"/>
+        <w:ind w:firstLine="851"/>
+        <w:jc w:val="center"/>
+      </w:pPr>
+      <w:r>
+        <w:t xml:space="preserve">Рисунок 19. </w:t>
+      </w:r>
+      <w:r>
+        <w:t>Вкладка «Права»</w:t>
+      </w:r>
+      <w:r>
+        <w:t>.</w:t>
+      </w:r>
+    </w:p>
+    <w:p>
+      <w:pPr>
+        <w:spacing w:after="0"/>
+        <w:ind w:firstLine="851"/>
+        <w:jc w:val="center"/>
+      </w:pPr>
+    </w:p>
+    <w:p>
+      <w:pPr>
+        <w:spacing w:after="0"/>
+        <w:ind w:firstLine="851"/>
         <w:rPr>
           <w:sz w:val="24"/>
         </w:rPr>
       </w:pPr>
       <w:r>
-        <w:t>На данной вкладке необходимо выбрать роли и установить для них права. Стоит учитывать, как необходимость «чтения» пользователями данных из регистра, так и возможность добавления записей в регистр. Не опытные программисты часто забывают назначать права при создании новых регистров сведений, что ведёт к ошибкам «Недостаточно прав» у пользователей.</w:t>
-      </w:r>
-    </w:p>
-    <w:p>
-      <w:pPr>
-        <w:jc w:val="left"/>
-      </w:pPr>
-    </w:p>
-    <w:p>
-      <w:pPr>
-        <w:jc w:val="left"/>
+        <w:t xml:space="preserve">На данной вкладке необходимо выбрать роли и установить для них права. Стоит учитывать, как необходимость «чтения» пользователями данных из регистра, так и возможность добавления записей в регистр. Не опытные </w:t>
+      </w:r>
+      <w:r>
+        <w:lastRenderedPageBreak/>
+        <w:t>программисты часто забывают назначать права при создании новых регистров сведений, что ведёт к ошибкам «Недостаточно прав» у пользователей.</w:t>
+      </w:r>
+    </w:p>
+    <w:p>
+      <w:pPr>
+        <w:spacing w:after="0"/>
+        <w:ind w:firstLine="851"/>
+      </w:pPr>
+    </w:p>
+    <w:p>
+      <w:pPr>
+        <w:spacing w:after="0"/>
+        <w:ind w:firstLine="851"/>
+      </w:pPr>
+      <w:r>
+        <w:t>Вкладка «Прочее»</w:t>
+      </w:r>
+      <w:r>
+        <w:t xml:space="preserve"> представлена на рисунке 20,</w:t>
+      </w:r>
+    </w:p>
+    <w:p>
+      <w:pPr>
+        <w:spacing w:after="0"/>
+        <w:ind w:firstLine="851"/>
         <w:rPr>
           <w:sz w:val="24"/>
         </w:rPr>
       </w:pPr>
-      <w:r>
-        <w:t>Вкладка «Прочее»</w:t>
-      </w:r>
-    </w:p>
-    <w:p>
-      <w:pPr>
-        <w:jc w:val="left"/>
+    </w:p>
+    <w:p>
+      <w:pPr>
+        <w:spacing w:after="0"/>
+        <w:ind w:firstLine="851"/>
+        <w:jc w:val="center"/>
       </w:pPr>
       <w:r>
         <w:rPr>
           <w:noProof/>
         </w:rPr>
-        <w:lastRenderedPageBreak/>
         <w:drawing>
           <wp:inline distT="0" distB="0" distL="0" distR="0" wp14:anchorId="7BD718E1" wp14:editId="4316C4A3">
             <wp:extent cx="5610225" cy="4533900"/>
@@ -3809,28 +4176,61 @@
     </w:p>
     <w:p>
       <w:pPr>
-        <w:jc w:val="left"/>
-      </w:pPr>
-    </w:p>
-    <w:p>
-      <w:pPr>
-        <w:jc w:val="left"/>
+        <w:spacing w:after="0"/>
+        <w:ind w:firstLine="851"/>
+        <w:jc w:val="center"/>
+      </w:pPr>
+      <w:r>
+        <w:t xml:space="preserve">Рисунок 20. </w:t>
+      </w:r>
+      <w:r>
+        <w:t>Вкладка «Прочее»</w:t>
+      </w:r>
+      <w:r>
+        <w:t>.</w:t>
+      </w:r>
+    </w:p>
+    <w:p>
+      <w:pPr>
+        <w:spacing w:after="0"/>
+        <w:ind w:firstLine="851"/>
+      </w:pPr>
+    </w:p>
+    <w:p>
+      <w:pPr>
+        <w:spacing w:after="0"/>
+        <w:ind w:firstLine="851"/>
         <w:rPr>
           <w:sz w:val="24"/>
         </w:rPr>
       </w:pPr>
       <w:r>
-        <w:t>На данной вкладке стандартно располагаются кнопки доступа к «Модулям». Так же здесь расположен флаг «Разрешить разделение итогов» — механизм позволяющий включить более высокую параллельность при работе с регистром (чтение, запись). Наш регистр в режиме 1С. Предприятие имеет следующий вид:</w:t>
-      </w:r>
-    </w:p>
-    <w:p>
-      <w:pPr>
-        <w:jc w:val="left"/>
-      </w:pPr>
-    </w:p>
-    <w:p>
-      <w:pPr>
-        <w:jc w:val="left"/>
+        <w:t xml:space="preserve">На данной вкладке стандартно располагаются кнопки доступа к «Модулям». Так же здесь расположен флаг «Разрешить разделение итогов» — механизм позволяющий включить более высокую параллельность при работе с регистром (чтение, запись). </w:t>
+      </w:r>
+      <w:r>
+        <w:t>Р</w:t>
+      </w:r>
+      <w:r>
+        <w:t>егистр в режиме 1С. Предприятие имеет следующий вид</w:t>
+      </w:r>
+      <w:r>
+        <w:t xml:space="preserve"> (рисунок 21)</w:t>
+      </w:r>
+      <w:r>
+        <w:t>:</w:t>
+      </w:r>
+    </w:p>
+    <w:p>
+      <w:pPr>
+        <w:spacing w:after="0"/>
+        <w:ind w:firstLine="851"/>
+      </w:pPr>
+    </w:p>
+    <w:p>
+      <w:pPr>
+        <w:spacing w:after="0"/>
+        <w:ind w:firstLine="851"/>
+        <w:jc w:val="center"/>
       </w:pPr>
       <w:r>
         <w:rPr>
@@ -3838,9 +4238,9 @@
         </w:rPr>
         <w:lastRenderedPageBreak/>
         <w:drawing>
-          <wp:inline distT="0" distB="0" distL="0" distR="0" wp14:anchorId="05AE6A5A" wp14:editId="627D5D13">
-            <wp:extent cx="5940425" cy="3260090"/>
-            <wp:effectExtent l="0" t="0" r="3175" b="0"/>
+          <wp:inline distT="0" distB="0" distL="0" distR="0" wp14:anchorId="05AE6A5A" wp14:editId="74952016">
+            <wp:extent cx="4705350" cy="2582284"/>
+            <wp:effectExtent l="0" t="0" r="0" b="8890"/>
             <wp:docPr id="607838527" name="Рисунок 34" descr="регистры накопления в 1С"/>
             <wp:cNvGraphicFramePr>
               <a:graphicFrameLocks xmlns:a="http://schemas.openxmlformats.org/drawingml/2006/main" noChangeAspect="1"/>
@@ -3870,7 +4270,7 @@
                   <pic:spPr bwMode="auto">
                     <a:xfrm>
                       <a:off x="0" y="0"/>
-                      <a:ext cx="5940425" cy="3260090"/>
+                      <a:ext cx="4708240" cy="2583870"/>
                     </a:xfrm>
                     <a:prstGeom prst="rect">
                       <a:avLst/>
@@ -3889,37 +4289,64 @@
     </w:p>
     <w:p>
       <w:pPr>
-        <w:jc w:val="left"/>
-      </w:pPr>
-    </w:p>
-    <w:p>
-      <w:pPr>
-        <w:jc w:val="left"/>
+        <w:spacing w:after="0"/>
+        <w:ind w:firstLine="851"/>
+        <w:jc w:val="center"/>
+      </w:pPr>
+      <w:r>
+        <w:t>Рисунок 21. Внешний вид регистра.</w:t>
+      </w:r>
+    </w:p>
+    <w:p>
+      <w:pPr>
+        <w:spacing w:after="0"/>
+        <w:ind w:firstLine="851"/>
+      </w:pPr>
+    </w:p>
+    <w:p>
+      <w:pPr>
+        <w:spacing w:after="0"/>
+        <w:ind w:firstLine="851"/>
         <w:rPr>
           <w:sz w:val="24"/>
         </w:rPr>
       </w:pPr>
       <w:r>
-        <w:t>По двойному щелчку мы проваливаемся в документ, который создал запись.</w:t>
-      </w:r>
-    </w:p>
-    <w:p>
-      <w:pPr>
-        <w:jc w:val="left"/>
-      </w:pPr>
-    </w:p>
-    <w:p>
-      <w:pPr>
-        <w:jc w:val="left"/>
+        <w:t xml:space="preserve">По двойному щелчку мы </w:t>
+      </w:r>
+      <w:r>
+        <w:t>попадаем</w:t>
+      </w:r>
+      <w:r>
+        <w:t xml:space="preserve"> в документ, который создал запись</w:t>
+      </w:r>
+      <w:r>
+        <w:t xml:space="preserve"> (рисунок 22)</w:t>
+      </w:r>
+      <w:r>
+        <w:t>.</w:t>
+      </w:r>
+    </w:p>
+    <w:p>
+      <w:pPr>
+        <w:spacing w:after="0"/>
+        <w:ind w:firstLine="851"/>
+      </w:pPr>
+    </w:p>
+    <w:p>
+      <w:pPr>
+        <w:spacing w:after="0"/>
+        <w:ind w:firstLine="851"/>
+        <w:jc w:val="center"/>
       </w:pPr>
       <w:r>
         <w:rPr>
           <w:noProof/>
         </w:rPr>
         <w:drawing>
-          <wp:inline distT="0" distB="0" distL="0" distR="0" wp14:anchorId="7A66BFBC" wp14:editId="0BF8CA81">
-            <wp:extent cx="5940425" cy="3244215"/>
-            <wp:effectExtent l="0" t="0" r="3175" b="0"/>
+          <wp:inline distT="0" distB="0" distL="0" distR="0" wp14:anchorId="7A66BFBC" wp14:editId="09469A2B">
+            <wp:extent cx="4981575" cy="2720563"/>
+            <wp:effectExtent l="0" t="0" r="0" b="3810"/>
             <wp:docPr id="988124853" name="Рисунок 35" descr="регистры накопления в 1С"/>
             <wp:cNvGraphicFramePr>
               <a:graphicFrameLocks xmlns:a="http://schemas.openxmlformats.org/drawingml/2006/main" noChangeAspect="1"/>
@@ -3949,7 +4376,7 @@
                   <pic:spPr bwMode="auto">
                     <a:xfrm>
                       <a:off x="0" y="0"/>
-                      <a:ext cx="5940425" cy="3244215"/>
+                      <a:ext cx="4984040" cy="2721909"/>
                     </a:xfrm>
                     <a:prstGeom prst="rect">
                       <a:avLst/>
@@ -3968,50 +4395,36 @@
     </w:p>
     <w:p>
       <w:pPr>
-        <w:jc w:val="left"/>
-      </w:pPr>
-    </w:p>
-    <w:p>
-      <w:pPr>
-        <w:jc w:val="left"/>
-      </w:pPr>
-    </w:p>
-    <w:p>
-      <w:pPr>
-        <w:jc w:val="left"/>
-      </w:pPr>
-    </w:p>
-    <w:p>
-      <w:pPr>
-        <w:jc w:val="left"/>
-      </w:pPr>
-    </w:p>
-    <w:p>
-      <w:pPr>
-        <w:ind w:firstLine="851"/>
-        <w:jc w:val="left"/>
-        <w:rPr>
-          <w:rFonts w:cs="Times New Roman"/>
-          <w:szCs w:val="28"/>
-        </w:rPr>
-      </w:pPr>
-    </w:p>
-    <w:p>
-      <w:pPr>
-        <w:spacing w:line="259" w:lineRule="auto"/>
-        <w:ind w:firstLine="851"/>
-        <w:jc w:val="left"/>
-        <w:rPr>
-          <w:rFonts w:cs="Times New Roman"/>
-          <w:szCs w:val="28"/>
-        </w:rPr>
-      </w:pPr>
-      <w:r>
-        <w:rPr>
-          <w:rFonts w:cs="Times New Roman"/>
-          <w:szCs w:val="28"/>
-        </w:rPr>
-        <w:lastRenderedPageBreak/>
+        <w:spacing w:after="0"/>
+        <w:ind w:firstLine="851"/>
+        <w:jc w:val="center"/>
+      </w:pPr>
+      <w:r>
+        <w:t xml:space="preserve">Рисунок 22. </w:t>
+      </w:r>
+      <w:proofErr w:type="gramStart"/>
+      <w:r>
+        <w:t>Документ</w:t>
+      </w:r>
+      <w:proofErr w:type="gramEnd"/>
+      <w:r>
+        <w:t xml:space="preserve"> создавший запись.</w:t>
+      </w:r>
+    </w:p>
+    <w:p>
+      <w:pPr>
+        <w:spacing w:after="0" w:line="259" w:lineRule="auto"/>
+        <w:ind w:firstLine="851"/>
+        <w:rPr>
+          <w:rFonts w:cs="Times New Roman"/>
+          <w:szCs w:val="28"/>
+        </w:rPr>
+      </w:pPr>
+      <w:r>
+        <w:rPr>
+          <w:rFonts w:cs="Times New Roman"/>
+          <w:szCs w:val="28"/>
+        </w:rPr>
         <w:br w:type="page"/>
       </w:r>
     </w:p>
@@ -4040,29 +4453,28 @@
     </w:p>
     <w:p>
       <w:pPr>
-        <w:ind w:firstLine="851"/>
-        <w:rPr>
-          <w:rFonts w:cs="Times New Roman"/>
-          <w:szCs w:val="28"/>
-        </w:rPr>
-      </w:pPr>
-    </w:p>
-    <w:p>
-      <w:pPr>
-        <w:spacing w:before="100" w:beforeAutospacing="1" w:after="100" w:afterAutospacing="1"/>
-        <w:jc w:val="left"/>
+        <w:spacing w:after="0"/>
+        <w:ind w:firstLine="851"/>
+        <w:rPr>
+          <w:rFonts w:cs="Times New Roman"/>
+          <w:szCs w:val="28"/>
+        </w:rPr>
+      </w:pPr>
+    </w:p>
+    <w:p>
+      <w:pPr>
+        <w:spacing w:after="0"/>
+        <w:ind w:firstLine="851"/>
         <w:rPr>
           <w:rFonts w:eastAsia="Times New Roman" w:cs="Times New Roman"/>
-          <w:sz w:val="24"/>
-          <w:szCs w:val="24"/>
+          <w:szCs w:val="28"/>
           <w:lang/>
         </w:rPr>
       </w:pPr>
       <w:r>
         <w:rPr>
           <w:rFonts w:eastAsia="Times New Roman" w:cs="Times New Roman"/>
-          <w:sz w:val="24"/>
-          <w:szCs w:val="24"/>
+          <w:szCs w:val="28"/>
           <w:lang/>
         </w:rPr>
         <w:t xml:space="preserve">Для работы в 1С необходим пользователь. Пользователю можно присвоить определенные права для создания и редактирования документов, можно ограничить интерфейс, можно наделить определенным функционалом, связанным с его деятельности. </w:t>
@@ -4070,41 +4482,37 @@
     </w:p>
     <w:p>
       <w:pPr>
-        <w:spacing w:before="100" w:beforeAutospacing="1" w:after="100" w:afterAutospacing="1"/>
-        <w:jc w:val="left"/>
+        <w:spacing w:after="0"/>
+        <w:ind w:firstLine="851"/>
         <w:rPr>
           <w:rFonts w:eastAsia="Times New Roman" w:cs="Times New Roman"/>
-          <w:sz w:val="24"/>
-          <w:szCs w:val="24"/>
+          <w:szCs w:val="28"/>
           <w:lang/>
         </w:rPr>
       </w:pPr>
       <w:r>
         <w:rPr>
           <w:rFonts w:eastAsia="Times New Roman" w:cs="Times New Roman"/>
-          <w:sz w:val="24"/>
-          <w:szCs w:val="24"/>
+          <w:szCs w:val="28"/>
           <w:lang/>
         </w:rPr>
-        <w:t xml:space="preserve">Для создания пользователя в 1С, вам необходимо зайти в базу под пользователем, как правило с «Полными» правами, например, «Администратор». </w:t>
-      </w:r>
-    </w:p>
-    <w:p>
-      <w:pPr>
-        <w:spacing w:before="100" w:beforeAutospacing="1" w:after="100" w:afterAutospacing="1"/>
-        <w:jc w:val="left"/>
+        <w:t xml:space="preserve">Для создания пользователя в 1С, необходимо зайти в базу под пользователем, как правило с «Полными» правами, например, «Администратор». </w:t>
+      </w:r>
+    </w:p>
+    <w:p>
+      <w:pPr>
+        <w:spacing w:after="0"/>
+        <w:ind w:firstLine="851"/>
         <w:rPr>
           <w:rFonts w:eastAsia="Times New Roman" w:cs="Times New Roman"/>
-          <w:sz w:val="24"/>
-          <w:szCs w:val="24"/>
+          <w:szCs w:val="28"/>
           <w:lang/>
         </w:rPr>
       </w:pPr>
       <w:r>
         <w:rPr>
           <w:rFonts w:eastAsia="Times New Roman" w:cs="Times New Roman"/>
-          <w:sz w:val="24"/>
-          <w:szCs w:val="24"/>
+          <w:szCs w:val="28"/>
           <w:lang/>
         </w:rPr>
         <w:t xml:space="preserve">Перейти в раздел Администрирование-Настройка прав пользователей-Пользователи. </w:t>
@@ -4113,11 +4521,11 @@
     <w:p>
       <w:pPr>
         <w:spacing w:after="0"/>
-        <w:jc w:val="left"/>
+        <w:ind w:firstLine="851"/>
+        <w:jc w:val="center"/>
         <w:rPr>
           <w:rFonts w:eastAsia="Times New Roman" w:cs="Times New Roman"/>
-          <w:sz w:val="24"/>
-          <w:szCs w:val="24"/>
+          <w:szCs w:val="28"/>
           <w:lang/>
         </w:rPr>
       </w:pPr>
@@ -4125,11 +4533,9 @@
         <w:rPr>
           <w:rFonts w:eastAsia="Times New Roman" w:cs="Times New Roman"/>
           <w:noProof/>
-          <w:sz w:val="24"/>
-          <w:szCs w:val="24"/>
+          <w:szCs w:val="28"/>
           <w:lang/>
         </w:rPr>
-        <w:lastRenderedPageBreak/>
         <w:drawing>
           <wp:inline distT="0" distB="0" distL="0" distR="0" wp14:anchorId="0910DC96" wp14:editId="7ED1D5E1">
             <wp:extent cx="5000625" cy="2441780"/>
@@ -4179,12 +4585,35 @@
           </wp:inline>
         </w:drawing>
       </w:r>
+    </w:p>
+    <w:p>
+      <w:pPr>
+        <w:spacing w:after="0"/>
+        <w:ind w:firstLine="851"/>
+        <w:jc w:val="center"/>
+        <w:rPr>
+          <w:rFonts w:eastAsia="Times New Roman" w:cs="Times New Roman"/>
+          <w:szCs w:val="28"/>
+          <w:lang/>
+        </w:rPr>
+      </w:pPr>
+    </w:p>
+    <w:p>
+      <w:pPr>
+        <w:spacing w:after="0"/>
+        <w:ind w:firstLine="851"/>
+        <w:jc w:val="center"/>
+        <w:rPr>
+          <w:rFonts w:eastAsia="Times New Roman" w:cs="Times New Roman"/>
+          <w:szCs w:val="28"/>
+          <w:lang/>
+        </w:rPr>
+      </w:pPr>
       <w:r>
         <w:rPr>
           <w:rFonts w:eastAsia="Times New Roman" w:cs="Times New Roman"/>
           <w:noProof/>
-          <w:sz w:val="24"/>
-          <w:szCs w:val="24"/>
+          <w:szCs w:val="28"/>
           <w:lang/>
         </w:rPr>
         <w:drawing>
@@ -4236,14 +4665,37 @@
           </wp:inline>
         </w:drawing>
       </w:r>
+    </w:p>
+    <w:p>
+      <w:pPr>
+        <w:spacing w:after="0"/>
+        <w:ind w:firstLine="851"/>
+        <w:jc w:val="center"/>
+        <w:rPr>
+          <w:rFonts w:eastAsia="Times New Roman" w:cs="Times New Roman"/>
+          <w:szCs w:val="28"/>
+          <w:lang/>
+        </w:rPr>
+      </w:pPr>
+    </w:p>
+    <w:p>
+      <w:pPr>
+        <w:spacing w:after="0"/>
+        <w:ind w:firstLine="851"/>
+        <w:rPr>
+          <w:rFonts w:eastAsia="Times New Roman" w:cs="Times New Roman"/>
+          <w:szCs w:val="28"/>
+          <w:lang/>
+        </w:rPr>
+      </w:pPr>
       <w:r>
         <w:rPr>
           <w:rFonts w:eastAsia="Times New Roman" w:cs="Times New Roman"/>
           <w:noProof/>
-          <w:sz w:val="24"/>
-          <w:szCs w:val="24"/>
+          <w:szCs w:val="28"/>
           <w:lang/>
         </w:rPr>
+        <w:lastRenderedPageBreak/>
         <w:drawing>
           <wp:inline distT="0" distB="0" distL="0" distR="0" wp14:anchorId="6219CA3E" wp14:editId="5128BC2D">
             <wp:extent cx="5057775" cy="2494556"/>
@@ -4296,33 +4748,55 @@
     </w:p>
     <w:p>
       <w:pPr>
-        <w:spacing w:before="100" w:beforeAutospacing="1" w:after="100" w:afterAutospacing="1"/>
-        <w:jc w:val="left"/>
+        <w:spacing w:after="0"/>
+        <w:ind w:firstLine="851"/>
+        <w:jc w:val="center"/>
         <w:rPr>
           <w:rFonts w:eastAsia="Times New Roman" w:cs="Times New Roman"/>
-          <w:sz w:val="24"/>
-          <w:szCs w:val="24"/>
+          <w:szCs w:val="28"/>
           <w:lang/>
         </w:rPr>
       </w:pPr>
-      <w:r>
+    </w:p>
+    <w:p>
+      <w:pPr>
+        <w:spacing w:after="0"/>
+        <w:ind w:firstLine="851"/>
+        <w:jc w:val="center"/>
         <w:rPr>
           <w:rFonts w:eastAsia="Times New Roman" w:cs="Times New Roman"/>
-          <w:sz w:val="24"/>
-          <w:szCs w:val="24"/>
+          <w:szCs w:val="28"/>
           <w:lang/>
         </w:rPr>
+      </w:pPr>
+    </w:p>
+    <w:p>
+      <w:pPr>
+        <w:spacing w:after="0"/>
+        <w:ind w:firstLine="851"/>
+        <w:rPr>
+          <w:rFonts w:eastAsia="Times New Roman" w:cs="Times New Roman"/>
+          <w:szCs w:val="28"/>
+          <w:lang/>
+        </w:rPr>
+      </w:pPr>
+      <w:r>
+        <w:rPr>
+          <w:rFonts w:eastAsia="Times New Roman" w:cs="Times New Roman"/>
+          <w:szCs w:val="28"/>
+          <w:lang/>
+        </w:rPr>
         <w:t xml:space="preserve">Перед вами откроется список пользователей базы 1С. Для создания нового пользователя, кликните кнопку, в верхнем левом углу - «Создать». </w:t>
       </w:r>
     </w:p>
     <w:p>
       <w:pPr>
         <w:spacing w:after="0"/>
-        <w:jc w:val="left"/>
+        <w:ind w:firstLine="851"/>
+        <w:jc w:val="center"/>
         <w:rPr>
           <w:rFonts w:eastAsia="Times New Roman" w:cs="Times New Roman"/>
-          <w:sz w:val="24"/>
-          <w:szCs w:val="24"/>
+          <w:szCs w:val="28"/>
           <w:lang/>
         </w:rPr>
       </w:pPr>
@@ -4330,15 +4804,13 @@
         <w:rPr>
           <w:rFonts w:eastAsia="Times New Roman" w:cs="Times New Roman"/>
           <w:noProof/>
-          <w:sz w:val="24"/>
-          <w:szCs w:val="24"/>
+          <w:szCs w:val="28"/>
           <w:lang/>
         </w:rPr>
-        <w:lastRenderedPageBreak/>
         <w:drawing>
-          <wp:inline distT="0" distB="0" distL="0" distR="0" wp14:anchorId="12708C23" wp14:editId="04142237">
-            <wp:extent cx="5940425" cy="2906395"/>
-            <wp:effectExtent l="0" t="0" r="3175" b="8255"/>
+          <wp:inline distT="0" distB="0" distL="0" distR="0" wp14:anchorId="12708C23" wp14:editId="08DD49A0">
+            <wp:extent cx="4959350" cy="2426397"/>
+            <wp:effectExtent l="0" t="0" r="0" b="0"/>
             <wp:docPr id="1581681658" name="Рисунок 20"/>
             <wp:cNvGraphicFramePr>
               <a:graphicFrameLocks xmlns:a="http://schemas.openxmlformats.org/drawingml/2006/main" noChangeAspect="1"/>
@@ -4368,7 +4840,7 @@
                   <pic:spPr bwMode="auto">
                     <a:xfrm>
                       <a:off x="0" y="0"/>
-                      <a:ext cx="5940425" cy="2906395"/>
+                      <a:ext cx="4964049" cy="2428696"/>
                     </a:xfrm>
                     <a:prstGeom prst="rect">
                       <a:avLst/>
@@ -4387,21 +4859,20 @@
       <w:r>
         <w:rPr>
           <w:rFonts w:eastAsia="Times New Roman" w:cs="Times New Roman"/>
-          <w:sz w:val="24"/>
-          <w:szCs w:val="24"/>
+          <w:szCs w:val="28"/>
           <w:lang/>
         </w:rPr>
-        <w:t xml:space="preserve">Перед вами откроется форма создания нового пользователя 1С. Вам нужно ввести полное имя пользователя, в поле «Физическое лицо» - можно указать сотрудника из базы. В поле «Имя (Для входа)» указываем имя, которое будет указано в запускаторе 1С. </w:t>
-      </w:r>
-    </w:p>
-    <w:p>
-      <w:pPr>
-        <w:spacing w:after="0"/>
-        <w:jc w:val="left"/>
+        <w:t>Перед вами откроется форма создания нового пользователя 1С. Вам нужно ввести полное имя пользователя, в поле «Физическое лицо» - можно указать сотрудника из базы. В поле «Имя (Для входа)» указываем имя, которое будет указано в запускаторе 1С.</w:t>
+      </w:r>
+    </w:p>
+    <w:p>
+      <w:pPr>
+        <w:spacing w:after="0"/>
+        <w:ind w:firstLine="851"/>
+        <w:jc w:val="center"/>
         <w:rPr>
           <w:rFonts w:eastAsia="Times New Roman" w:cs="Times New Roman"/>
-          <w:sz w:val="24"/>
-          <w:szCs w:val="24"/>
+          <w:szCs w:val="28"/>
           <w:lang/>
         </w:rPr>
       </w:pPr>
@@ -4409,14 +4880,14 @@
         <w:rPr>
           <w:rFonts w:eastAsia="Times New Roman" w:cs="Times New Roman"/>
           <w:noProof/>
-          <w:sz w:val="24"/>
-          <w:szCs w:val="24"/>
+          <w:szCs w:val="28"/>
           <w:lang/>
         </w:rPr>
+        <w:lastRenderedPageBreak/>
         <w:drawing>
-          <wp:inline distT="0" distB="0" distL="0" distR="0" wp14:anchorId="02BCC581" wp14:editId="349498FB">
-            <wp:extent cx="5940425" cy="2912110"/>
-            <wp:effectExtent l="0" t="0" r="3175" b="2540"/>
+          <wp:inline distT="0" distB="0" distL="0" distR="0" wp14:anchorId="02BCC581" wp14:editId="2BFA05A8">
+            <wp:extent cx="5283200" cy="2589926"/>
+            <wp:effectExtent l="0" t="0" r="0" b="1270"/>
             <wp:docPr id="315102883" name="Рисунок 19"/>
             <wp:cNvGraphicFramePr>
               <a:graphicFrameLocks xmlns:a="http://schemas.openxmlformats.org/drawingml/2006/main" noChangeAspect="1"/>
@@ -4446,7 +4917,7 @@
                   <pic:spPr bwMode="auto">
                     <a:xfrm>
                       <a:off x="0" y="0"/>
-                      <a:ext cx="5940425" cy="2912110"/>
+                      <a:ext cx="5288962" cy="2592750"/>
                     </a:xfrm>
                     <a:prstGeom prst="rect">
                       <a:avLst/>
@@ -4465,33 +4936,55 @@
     </w:p>
     <w:p>
       <w:pPr>
-        <w:spacing w:before="100" w:beforeAutospacing="1" w:after="100" w:afterAutospacing="1"/>
-        <w:jc w:val="left"/>
+        <w:spacing w:after="0"/>
+        <w:ind w:firstLine="851"/>
+        <w:jc w:val="center"/>
         <w:rPr>
           <w:rFonts w:eastAsia="Times New Roman" w:cs="Times New Roman"/>
-          <w:sz w:val="24"/>
-          <w:szCs w:val="24"/>
+          <w:szCs w:val="28"/>
           <w:lang/>
         </w:rPr>
       </w:pPr>
-      <w:r>
+    </w:p>
+    <w:p>
+      <w:pPr>
+        <w:spacing w:after="0"/>
+        <w:ind w:firstLine="851"/>
+        <w:jc w:val="center"/>
         <w:rPr>
           <w:rFonts w:eastAsia="Times New Roman" w:cs="Times New Roman"/>
-          <w:sz w:val="24"/>
-          <w:szCs w:val="24"/>
+          <w:szCs w:val="28"/>
           <w:lang/>
         </w:rPr>
+      </w:pPr>
+    </w:p>
+    <w:p>
+      <w:pPr>
+        <w:spacing w:after="0"/>
+        <w:ind w:firstLine="851"/>
+        <w:rPr>
+          <w:rFonts w:eastAsia="Times New Roman" w:cs="Times New Roman"/>
+          <w:szCs w:val="28"/>
+          <w:lang/>
+        </w:rPr>
+      </w:pPr>
+      <w:r>
+        <w:rPr>
+          <w:rFonts w:eastAsia="Times New Roman" w:cs="Times New Roman"/>
+          <w:szCs w:val="28"/>
+          <w:lang/>
+        </w:rPr>
         <w:t xml:space="preserve">Для надежности в поле пароль, вы можете указать пароль для входа, для каждого сотрудника. Далее вам нужно указать роль пользователя. Данное действие выполняется в разделе права доступа, вызываемая соответствующей контекстной кнопкой. </w:t>
       </w:r>
     </w:p>
     <w:p>
       <w:pPr>
         <w:spacing w:after="0"/>
-        <w:jc w:val="left"/>
+        <w:ind w:firstLine="851"/>
+        <w:jc w:val="center"/>
         <w:rPr>
           <w:rFonts w:eastAsia="Times New Roman" w:cs="Times New Roman"/>
-          <w:sz w:val="24"/>
-          <w:szCs w:val="24"/>
+          <w:szCs w:val="28"/>
           <w:lang/>
         </w:rPr>
       </w:pPr>
@@ -4499,15 +4992,13 @@
         <w:rPr>
           <w:rFonts w:eastAsia="Times New Roman" w:cs="Times New Roman"/>
           <w:noProof/>
-          <w:sz w:val="24"/>
-          <w:szCs w:val="24"/>
+          <w:szCs w:val="28"/>
           <w:lang/>
         </w:rPr>
-        <w:lastRenderedPageBreak/>
         <w:drawing>
-          <wp:inline distT="0" distB="0" distL="0" distR="0" wp14:anchorId="1EF18E7A" wp14:editId="460E2618">
-            <wp:extent cx="5940425" cy="2912110"/>
-            <wp:effectExtent l="0" t="0" r="3175" b="2540"/>
+          <wp:inline distT="0" distB="0" distL="0" distR="0" wp14:anchorId="1EF18E7A" wp14:editId="5F18BAE1">
+            <wp:extent cx="4692650" cy="2300427"/>
+            <wp:effectExtent l="0" t="0" r="0" b="5080"/>
             <wp:docPr id="759299043" name="Рисунок 18"/>
             <wp:cNvGraphicFramePr>
               <a:graphicFrameLocks xmlns:a="http://schemas.openxmlformats.org/drawingml/2006/main" noChangeAspect="1"/>
@@ -4537,7 +5028,7 @@
                   <pic:spPr bwMode="auto">
                     <a:xfrm>
                       <a:off x="0" y="0"/>
-                      <a:ext cx="5940425" cy="2912110"/>
+                      <a:ext cx="4705473" cy="2306713"/>
                     </a:xfrm>
                     <a:prstGeom prst="rect">
                       <a:avLst/>
@@ -4553,18 +5044,41 @@
           </wp:inline>
         </w:drawing>
       </w:r>
+    </w:p>
+    <w:p>
+      <w:pPr>
+        <w:spacing w:after="0"/>
+        <w:ind w:firstLine="851"/>
+        <w:jc w:val="center"/>
+        <w:rPr>
+          <w:rFonts w:eastAsia="Times New Roman" w:cs="Times New Roman"/>
+          <w:szCs w:val="28"/>
+          <w:lang/>
+        </w:rPr>
+      </w:pPr>
+    </w:p>
+    <w:p>
+      <w:pPr>
+        <w:spacing w:after="0"/>
+        <w:ind w:firstLine="851"/>
+        <w:jc w:val="center"/>
+        <w:rPr>
+          <w:rFonts w:eastAsia="Times New Roman" w:cs="Times New Roman"/>
+          <w:szCs w:val="28"/>
+          <w:lang/>
+        </w:rPr>
+      </w:pPr>
       <w:r>
         <w:rPr>
           <w:rFonts w:eastAsia="Times New Roman" w:cs="Times New Roman"/>
           <w:noProof/>
-          <w:sz w:val="24"/>
-          <w:szCs w:val="24"/>
+          <w:szCs w:val="28"/>
           <w:lang/>
         </w:rPr>
         <w:drawing>
-          <wp:inline distT="0" distB="0" distL="0" distR="0" wp14:anchorId="33F3A308" wp14:editId="5A8AC307">
-            <wp:extent cx="5940425" cy="2929890"/>
-            <wp:effectExtent l="0" t="0" r="3175" b="3810"/>
+          <wp:inline distT="0" distB="0" distL="0" distR="0" wp14:anchorId="33F3A308" wp14:editId="6BAF0B5F">
+            <wp:extent cx="5272224" cy="2600325"/>
+            <wp:effectExtent l="0" t="0" r="5080" b="0"/>
             <wp:docPr id="679675225" name="Рисунок 17"/>
             <wp:cNvGraphicFramePr>
               <a:graphicFrameLocks xmlns:a="http://schemas.openxmlformats.org/drawingml/2006/main" noChangeAspect="1"/>
@@ -4594,7 +5108,7 @@
                   <pic:spPr bwMode="auto">
                     <a:xfrm>
                       <a:off x="0" y="0"/>
-                      <a:ext cx="5940425" cy="2929890"/>
+                      <a:ext cx="5275435" cy="2601909"/>
                     </a:xfrm>
                     <a:prstGeom prst="rect">
                       <a:avLst/>
@@ -4613,41 +5127,38 @@
     </w:p>
     <w:p>
       <w:pPr>
-        <w:spacing w:before="100" w:beforeAutospacing="1" w:after="100" w:afterAutospacing="1"/>
-        <w:jc w:val="left"/>
+        <w:spacing w:after="0"/>
+        <w:ind w:firstLine="851"/>
         <w:rPr>
           <w:rFonts w:eastAsia="Times New Roman" w:cs="Times New Roman"/>
-          <w:sz w:val="24"/>
-          <w:szCs w:val="24"/>
+          <w:szCs w:val="28"/>
           <w:lang/>
         </w:rPr>
       </w:pPr>
       <w:r>
         <w:rPr>
           <w:rFonts w:eastAsia="Times New Roman" w:cs="Times New Roman"/>
-          <w:sz w:val="24"/>
-          <w:szCs w:val="24"/>
+          <w:szCs w:val="28"/>
           <w:lang/>
         </w:rPr>
+        <w:lastRenderedPageBreak/>
         <w:t xml:space="preserve">Разберем подробнее каждую из ролей. </w:t>
       </w:r>
     </w:p>
     <w:p>
       <w:pPr>
-        <w:spacing w:before="100" w:beforeAutospacing="1" w:after="100" w:afterAutospacing="1"/>
-        <w:jc w:val="left"/>
+        <w:spacing w:after="0"/>
+        <w:ind w:firstLine="851"/>
         <w:rPr>
           <w:rFonts w:eastAsia="Times New Roman" w:cs="Times New Roman"/>
-          <w:sz w:val="24"/>
-          <w:szCs w:val="24"/>
+          <w:szCs w:val="28"/>
           <w:lang/>
         </w:rPr>
       </w:pPr>
       <w:r>
         <w:rPr>
           <w:rFonts w:eastAsia="Times New Roman" w:cs="Times New Roman"/>
-          <w:sz w:val="24"/>
-          <w:szCs w:val="24"/>
+          <w:szCs w:val="28"/>
           <w:lang/>
         </w:rPr>
         <w:t xml:space="preserve">Администратор – роль предназначена для пользователей, являющихся администраторами базы 1С. Эта роль наделена полными правами. Данная роль дает максимально возможные права. </w:t>
@@ -4655,20 +5166,18 @@
     </w:p>
     <w:p>
       <w:pPr>
-        <w:spacing w:before="100" w:beforeAutospacing="1" w:after="100" w:afterAutospacing="1"/>
-        <w:jc w:val="left"/>
+        <w:spacing w:after="0"/>
+        <w:ind w:firstLine="851"/>
         <w:rPr>
           <w:rFonts w:eastAsia="Times New Roman" w:cs="Times New Roman"/>
-          <w:sz w:val="24"/>
-          <w:szCs w:val="24"/>
+          <w:szCs w:val="28"/>
           <w:lang/>
         </w:rPr>
       </w:pPr>
       <w:r>
         <w:rPr>
           <w:rFonts w:eastAsia="Times New Roman" w:cs="Times New Roman"/>
-          <w:sz w:val="24"/>
-          <w:szCs w:val="24"/>
+          <w:szCs w:val="28"/>
           <w:lang/>
         </w:rPr>
         <w:t xml:space="preserve">Бухгалтер - роль предназначена для пользователей, являющихся бухгалтерами по отдельным разделам учета. </w:t>
@@ -4676,20 +5185,18 @@
     </w:p>
     <w:p>
       <w:pPr>
-        <w:spacing w:before="100" w:beforeAutospacing="1" w:after="100" w:afterAutospacing="1"/>
-        <w:jc w:val="left"/>
+        <w:spacing w:after="0"/>
+        <w:ind w:firstLine="851"/>
         <w:rPr>
           <w:rFonts w:eastAsia="Times New Roman" w:cs="Times New Roman"/>
-          <w:sz w:val="24"/>
-          <w:szCs w:val="24"/>
+          <w:szCs w:val="28"/>
           <w:lang/>
         </w:rPr>
       </w:pPr>
       <w:r>
         <w:rPr>
           <w:rFonts w:eastAsia="Times New Roman" w:cs="Times New Roman"/>
-          <w:sz w:val="24"/>
-          <w:szCs w:val="24"/>
+          <w:szCs w:val="28"/>
           <w:lang/>
         </w:rPr>
         <w:t xml:space="preserve">Главный бухгалтер - данная роль предназначена для главного бухгалтера, разрабатывающего учетную политику организации. Является дополнением к роли «Бухгалтер», то есть должна назначаться совместно. </w:t>
@@ -4697,20 +5204,18 @@
     </w:p>
     <w:p>
       <w:pPr>
-        <w:spacing w:before="100" w:beforeAutospacing="1" w:after="100" w:afterAutospacing="1"/>
-        <w:jc w:val="left"/>
+        <w:spacing w:after="0"/>
+        <w:ind w:firstLine="851"/>
         <w:rPr>
           <w:rFonts w:eastAsia="Times New Roman" w:cs="Times New Roman"/>
-          <w:sz w:val="24"/>
-          <w:szCs w:val="24"/>
+          <w:szCs w:val="28"/>
           <w:lang/>
         </w:rPr>
       </w:pPr>
       <w:r>
         <w:rPr>
           <w:rFonts w:eastAsia="Times New Roman" w:cs="Times New Roman"/>
-          <w:sz w:val="24"/>
-          <w:szCs w:val="24"/>
+          <w:szCs w:val="28"/>
           <w:lang/>
         </w:rPr>
         <w:t xml:space="preserve">Кадровик - роль предназначена кадровых сотрудников, работающими в разделе «Кадровый учет». В основном в других разделах, пользователь сможет только просматривать документы, изменять он их не сможет, кроме своего основного раздела. </w:t>
@@ -4718,42 +5223,37 @@
     </w:p>
     <w:p>
       <w:pPr>
-        <w:spacing w:before="100" w:beforeAutospacing="1" w:after="100" w:afterAutospacing="1"/>
-        <w:jc w:val="left"/>
+        <w:spacing w:after="0"/>
+        <w:ind w:firstLine="851"/>
         <w:rPr>
           <w:rFonts w:eastAsia="Times New Roman" w:cs="Times New Roman"/>
-          <w:sz w:val="24"/>
-          <w:szCs w:val="24"/>
+          <w:szCs w:val="28"/>
           <w:lang/>
         </w:rPr>
       </w:pPr>
       <w:r>
         <w:rPr>
           <w:rFonts w:eastAsia="Times New Roman" w:cs="Times New Roman"/>
-          <w:sz w:val="24"/>
-          <w:szCs w:val="24"/>
+          <w:szCs w:val="28"/>
           <w:lang/>
         </w:rPr>
-        <w:lastRenderedPageBreak/>
         <w:t xml:space="preserve">Менеджер по закупкам – данный пользователь, буде видеть ограниченный интерфейс, и сможет изменять и добавлять документы, в основном связанные только с разделом «Покупка». </w:t>
       </w:r>
     </w:p>
     <w:p>
       <w:pPr>
-        <w:spacing w:before="100" w:beforeAutospacing="1" w:after="100" w:afterAutospacing="1"/>
-        <w:jc w:val="left"/>
+        <w:spacing w:after="0"/>
+        <w:ind w:firstLine="851"/>
         <w:rPr>
           <w:rFonts w:eastAsia="Times New Roman" w:cs="Times New Roman"/>
-          <w:sz w:val="24"/>
-          <w:szCs w:val="24"/>
+          <w:szCs w:val="28"/>
           <w:lang/>
         </w:rPr>
       </w:pPr>
       <w:r>
         <w:rPr>
           <w:rFonts w:eastAsia="Times New Roman" w:cs="Times New Roman"/>
-          <w:sz w:val="24"/>
-          <w:szCs w:val="24"/>
+          <w:szCs w:val="28"/>
           <w:lang/>
         </w:rPr>
         <w:t xml:space="preserve">Менеджер по продажам - сможет администрировать раздел «Продажа», просматривать и формировать акты сверок. Формировать счета на оплату. </w:t>
@@ -4761,20 +5261,18 @@
     </w:p>
     <w:p>
       <w:pPr>
-        <w:spacing w:before="100" w:beforeAutospacing="1" w:after="100" w:afterAutospacing="1"/>
-        <w:jc w:val="left"/>
+        <w:spacing w:after="0"/>
+        <w:ind w:firstLine="851"/>
         <w:rPr>
           <w:rFonts w:eastAsia="Times New Roman" w:cs="Times New Roman"/>
-          <w:sz w:val="24"/>
-          <w:szCs w:val="24"/>
+          <w:szCs w:val="28"/>
           <w:lang/>
         </w:rPr>
       </w:pPr>
       <w:r>
         <w:rPr>
           <w:rFonts w:eastAsia="Times New Roman" w:cs="Times New Roman"/>
-          <w:sz w:val="24"/>
-          <w:szCs w:val="24"/>
+          <w:szCs w:val="28"/>
           <w:lang/>
         </w:rPr>
         <w:t xml:space="preserve">Расчетчик зарплаты – роль говорит сама за себя, то есть данный пользователь будет иметь доступ в раздел «Зарплата». </w:t>
@@ -4782,20 +5280,18 @@
     </w:p>
     <w:p>
       <w:pPr>
-        <w:spacing w:before="100" w:beforeAutospacing="1" w:after="100" w:afterAutospacing="1"/>
-        <w:jc w:val="left"/>
+        <w:spacing w:after="0"/>
+        <w:ind w:firstLine="851"/>
         <w:rPr>
           <w:rFonts w:eastAsia="Times New Roman" w:cs="Times New Roman"/>
-          <w:sz w:val="24"/>
-          <w:szCs w:val="24"/>
+          <w:szCs w:val="28"/>
           <w:lang/>
         </w:rPr>
       </w:pPr>
       <w:r>
         <w:rPr>
           <w:rFonts w:eastAsia="Times New Roman" w:cs="Times New Roman"/>
-          <w:sz w:val="24"/>
-          <w:szCs w:val="24"/>
+          <w:szCs w:val="28"/>
           <w:lang/>
         </w:rPr>
         <w:t xml:space="preserve">Довольно полезная роль «Только просмотр». То есть данная роль, позволить наделить пользователей только функционалом просмотра документов. Менять, добавлять какие-то данные, пользователь не сможет. </w:t>
@@ -4803,20 +5299,18 @@
     </w:p>
     <w:p>
       <w:pPr>
-        <w:spacing w:before="100" w:beforeAutospacing="1" w:after="100" w:afterAutospacing="1"/>
-        <w:jc w:val="left"/>
+        <w:spacing w:after="0"/>
+        <w:ind w:firstLine="851"/>
         <w:rPr>
           <w:rFonts w:eastAsia="Times New Roman" w:cs="Times New Roman"/>
-          <w:sz w:val="24"/>
-          <w:szCs w:val="24"/>
+          <w:szCs w:val="28"/>
           <w:lang/>
         </w:rPr>
       </w:pPr>
       <w:r>
         <w:rPr>
           <w:rFonts w:eastAsia="Times New Roman" w:cs="Times New Roman"/>
-          <w:sz w:val="24"/>
-          <w:szCs w:val="24"/>
+          <w:szCs w:val="28"/>
           <w:lang/>
         </w:rPr>
         <w:t xml:space="preserve">Если вы хотите, ограничить пользователя, определенными документами и не совсем стандартными функциями, то необходимо будет привлечь программиста 1С, так как роли и функционал программы строго ограничены и добавлять какие-то права, к сожалению, без вмешательства в конфигурацию невозможно. </w:t>
@@ -4824,20 +5318,18 @@
     </w:p>
     <w:p>
       <w:pPr>
-        <w:spacing w:before="100" w:beforeAutospacing="1" w:after="100" w:afterAutospacing="1"/>
-        <w:jc w:val="left"/>
+        <w:spacing w:after="0"/>
+        <w:ind w:firstLine="851"/>
         <w:rPr>
           <w:rFonts w:eastAsia="Times New Roman" w:cs="Times New Roman"/>
-          <w:sz w:val="24"/>
-          <w:szCs w:val="24"/>
+          <w:szCs w:val="28"/>
           <w:lang/>
         </w:rPr>
       </w:pPr>
       <w:r>
         <w:rPr>
           <w:rFonts w:eastAsia="Times New Roman" w:cs="Times New Roman"/>
-          <w:sz w:val="24"/>
-          <w:szCs w:val="24"/>
+          <w:szCs w:val="28"/>
           <w:lang/>
         </w:rPr>
         <w:t xml:space="preserve">Назначаем роль установкой галочки. Также дополнительно в правой колонке, на определенные роли, можно поставить ограничения доступа организацией, подразделением, кассой, складом. Нажимаем кнопку «Записать». </w:t>
@@ -4846,11 +5338,11 @@
     <w:p>
       <w:pPr>
         <w:spacing w:after="0"/>
-        <w:jc w:val="left"/>
+        <w:ind w:firstLine="851"/>
+        <w:jc w:val="center"/>
         <w:rPr>
           <w:rFonts w:eastAsia="Times New Roman" w:cs="Times New Roman"/>
-          <w:sz w:val="24"/>
-          <w:szCs w:val="24"/>
+          <w:szCs w:val="28"/>
           <w:lang/>
         </w:rPr>
       </w:pPr>
@@ -4858,14 +5350,14 @@
         <w:rPr>
           <w:rFonts w:eastAsia="Times New Roman" w:cs="Times New Roman"/>
           <w:noProof/>
-          <w:sz w:val="24"/>
-          <w:szCs w:val="24"/>
+          <w:szCs w:val="28"/>
           <w:lang/>
         </w:rPr>
+        <w:lastRenderedPageBreak/>
         <w:drawing>
-          <wp:inline distT="0" distB="0" distL="0" distR="0" wp14:anchorId="24C24A0B" wp14:editId="0F7027BF">
-            <wp:extent cx="5940425" cy="2929890"/>
-            <wp:effectExtent l="0" t="0" r="3175" b="3810"/>
+          <wp:inline distT="0" distB="0" distL="0" distR="0" wp14:anchorId="24C24A0B" wp14:editId="76D94A56">
+            <wp:extent cx="5273675" cy="2601041"/>
+            <wp:effectExtent l="0" t="0" r="3175" b="8890"/>
             <wp:docPr id="2134167786" name="Рисунок 16"/>
             <wp:cNvGraphicFramePr>
               <a:graphicFrameLocks xmlns:a="http://schemas.openxmlformats.org/drawingml/2006/main" noChangeAspect="1"/>
@@ -4895,7 +5387,7 @@
                   <pic:spPr bwMode="auto">
                     <a:xfrm>
                       <a:off x="0" y="0"/>
-                      <a:ext cx="5940425" cy="2929890"/>
+                      <a:ext cx="5279832" cy="2604078"/>
                     </a:xfrm>
                     <a:prstGeom prst="rect">
                       <a:avLst/>
@@ -4914,20 +5406,18 @@
     </w:p>
     <w:p>
       <w:pPr>
-        <w:spacing w:before="100" w:beforeAutospacing="1" w:after="100" w:afterAutospacing="1"/>
-        <w:jc w:val="left"/>
+        <w:spacing w:after="0"/>
+        <w:ind w:firstLine="851"/>
         <w:rPr>
           <w:rFonts w:eastAsia="Times New Roman" w:cs="Times New Roman"/>
-          <w:sz w:val="24"/>
-          <w:szCs w:val="24"/>
+          <w:szCs w:val="28"/>
           <w:lang/>
         </w:rPr>
       </w:pPr>
       <w:r>
         <w:rPr>
           <w:rFonts w:eastAsia="Times New Roman" w:cs="Times New Roman"/>
-          <w:sz w:val="24"/>
-          <w:szCs w:val="24"/>
+          <w:szCs w:val="28"/>
           <w:lang/>
         </w:rPr>
         <w:t xml:space="preserve">Далее переходим во вкладку «Настройки прав пользователей». Здесь мы можем выставить определённые дополнительные ограничения, а также обозначить дополнительные функции. Например, именно в этой вкладке, вы сможете выставить ведение по определенной основной организацией, то есть, если мы установим «Учет по всем организациям», то есть пользователь будет видеть ведение бухгалтерии всех организаций, которые заведены у нас в 1С. А также, в этом меню, мы сможем установить отражение созданных данным пользователем документов в Налоговом учете. </w:t>
@@ -4936,11 +5426,11 @@
     <w:p>
       <w:pPr>
         <w:spacing w:after="0"/>
-        <w:jc w:val="left"/>
+        <w:ind w:firstLine="851"/>
+        <w:jc w:val="center"/>
         <w:rPr>
           <w:rFonts w:eastAsia="Times New Roman" w:cs="Times New Roman"/>
-          <w:sz w:val="24"/>
-          <w:szCs w:val="24"/>
+          <w:szCs w:val="28"/>
           <w:lang/>
         </w:rPr>
       </w:pPr>
@@ -4948,14 +5438,12 @@
         <w:rPr>
           <w:rFonts w:eastAsia="Times New Roman" w:cs="Times New Roman"/>
           <w:noProof/>
-          <w:sz w:val="24"/>
-          <w:szCs w:val="24"/>
+          <w:szCs w:val="28"/>
           <w:lang/>
         </w:rPr>
-        <w:lastRenderedPageBreak/>
         <w:drawing>
-          <wp:inline distT="0" distB="0" distL="0" distR="0" wp14:anchorId="4C9F3D32" wp14:editId="4342EE4B">
-            <wp:extent cx="5940425" cy="2917825"/>
+          <wp:inline distT="0" distB="0" distL="0" distR="0" wp14:anchorId="4C9F3D32" wp14:editId="133C6294">
+            <wp:extent cx="5045075" cy="2478046"/>
             <wp:effectExtent l="0" t="0" r="3175" b="0"/>
             <wp:docPr id="963309604" name="Рисунок 15"/>
             <wp:cNvGraphicFramePr>
@@ -4986,7 +5474,7 @@
                   <pic:spPr bwMode="auto">
                     <a:xfrm>
                       <a:off x="0" y="0"/>
-                      <a:ext cx="5940425" cy="2917825"/>
+                      <a:ext cx="5048029" cy="2479497"/>
                     </a:xfrm>
                     <a:prstGeom prst="rect">
                       <a:avLst/>
@@ -5005,20 +5493,18 @@
     </w:p>
     <w:p>
       <w:pPr>
-        <w:spacing w:before="100" w:beforeAutospacing="1" w:after="100" w:afterAutospacing="1"/>
-        <w:jc w:val="left"/>
+        <w:spacing w:after="0"/>
+        <w:ind w:firstLine="851"/>
         <w:rPr>
           <w:rFonts w:eastAsia="Times New Roman" w:cs="Times New Roman"/>
-          <w:sz w:val="24"/>
-          <w:szCs w:val="24"/>
+          <w:szCs w:val="28"/>
           <w:lang/>
         </w:rPr>
       </w:pPr>
       <w:r>
         <w:rPr>
           <w:rFonts w:eastAsia="Times New Roman" w:cs="Times New Roman"/>
-          <w:sz w:val="24"/>
-          <w:szCs w:val="24"/>
+          <w:szCs w:val="28"/>
           <w:lang/>
         </w:rPr>
         <w:t xml:space="preserve">Нажимаем кнопочку «Записать закрыть». Все, пользователь создан. Можно проверять в программе 1С. </w:t>
@@ -5026,20 +5512,18 @@
     </w:p>
     <w:p>
       <w:pPr>
-        <w:spacing w:before="100" w:beforeAutospacing="1" w:after="100" w:afterAutospacing="1"/>
-        <w:jc w:val="left"/>
+        <w:spacing w:after="0"/>
+        <w:ind w:firstLine="851"/>
         <w:rPr>
           <w:rFonts w:eastAsia="Times New Roman" w:cs="Times New Roman"/>
-          <w:sz w:val="24"/>
-          <w:szCs w:val="24"/>
+          <w:szCs w:val="28"/>
           <w:lang/>
         </w:rPr>
       </w:pPr>
       <w:r>
         <w:rPr>
           <w:rFonts w:eastAsia="Times New Roman" w:cs="Times New Roman"/>
-          <w:sz w:val="24"/>
-          <w:szCs w:val="24"/>
+          <w:szCs w:val="28"/>
           <w:lang/>
         </w:rPr>
         <w:t xml:space="preserve">Очень полезной командой на наш взгляд, является галочка в меню пользователя, «Показать в списке выбора». Этой галочкой, вы сможете убрать из запускатора 1С, не активных пользователей. </w:t>
@@ -5048,11 +5532,11 @@
     <w:p>
       <w:pPr>
         <w:spacing w:after="0"/>
-        <w:jc w:val="left"/>
+        <w:ind w:firstLine="851"/>
+        <w:jc w:val="center"/>
         <w:rPr>
           <w:rFonts w:eastAsia="Times New Roman" w:cs="Times New Roman"/>
-          <w:sz w:val="24"/>
-          <w:szCs w:val="24"/>
+          <w:szCs w:val="28"/>
           <w:lang/>
         </w:rPr>
       </w:pPr>
@@ -5060,14 +5544,14 @@
         <w:rPr>
           <w:rFonts w:eastAsia="Times New Roman" w:cs="Times New Roman"/>
           <w:noProof/>
-          <w:sz w:val="24"/>
-          <w:szCs w:val="24"/>
+          <w:szCs w:val="28"/>
           <w:lang/>
         </w:rPr>
+        <w:lastRenderedPageBreak/>
         <w:drawing>
-          <wp:inline distT="0" distB="0" distL="0" distR="0" wp14:anchorId="13FB7FA8" wp14:editId="23AC7D43">
-            <wp:extent cx="5940425" cy="2929890"/>
-            <wp:effectExtent l="0" t="0" r="3175" b="3810"/>
+          <wp:inline distT="0" distB="0" distL="0" distR="0" wp14:anchorId="13FB7FA8" wp14:editId="37237D18">
+            <wp:extent cx="4978400" cy="2455408"/>
+            <wp:effectExtent l="0" t="0" r="0" b="2540"/>
             <wp:docPr id="440025591" name="Рисунок 14"/>
             <wp:cNvGraphicFramePr>
               <a:graphicFrameLocks xmlns:a="http://schemas.openxmlformats.org/drawingml/2006/main" noChangeAspect="1"/>
@@ -5097,7 +5581,7 @@
                   <pic:spPr bwMode="auto">
                     <a:xfrm>
                       <a:off x="0" y="0"/>
-                      <a:ext cx="5940425" cy="2929890"/>
+                      <a:ext cx="4983727" cy="2458036"/>
                     </a:xfrm>
                     <a:prstGeom prst="rect">
                       <a:avLst/>
@@ -5116,20 +5600,18 @@
     </w:p>
     <w:p>
       <w:pPr>
-        <w:spacing w:before="100" w:beforeAutospacing="1" w:after="100" w:afterAutospacing="1"/>
-        <w:jc w:val="left"/>
+        <w:spacing w:after="0"/>
+        <w:ind w:firstLine="851"/>
         <w:rPr>
           <w:rFonts w:eastAsia="Times New Roman" w:cs="Times New Roman"/>
-          <w:sz w:val="24"/>
-          <w:szCs w:val="24"/>
+          <w:szCs w:val="28"/>
           <w:lang/>
         </w:rPr>
       </w:pPr>
       <w:r>
         <w:rPr>
           <w:rFonts w:eastAsia="Times New Roman" w:cs="Times New Roman"/>
-          <w:sz w:val="24"/>
-          <w:szCs w:val="24"/>
+          <w:szCs w:val="28"/>
           <w:lang/>
         </w:rPr>
         <w:t xml:space="preserve">Еще хотелось бы рассказать о «Дате запрета редактирования данных». В 1С 8.3 намного больше возможностей ограничения даты запрета. Данная функция находится также в вкладке Администрирование – Настройка пользователей и прав- Пользователи – Дата запрета изменения. </w:t>
@@ -5138,11 +5620,11 @@
     <w:p>
       <w:pPr>
         <w:spacing w:after="0"/>
-        <w:jc w:val="left"/>
+        <w:ind w:firstLine="851"/>
+        <w:jc w:val="center"/>
         <w:rPr>
           <w:rFonts w:eastAsia="Times New Roman" w:cs="Times New Roman"/>
-          <w:sz w:val="24"/>
-          <w:szCs w:val="24"/>
+          <w:szCs w:val="28"/>
           <w:lang/>
         </w:rPr>
       </w:pPr>
@@ -5150,15 +5632,13 @@
         <w:rPr>
           <w:rFonts w:eastAsia="Times New Roman" w:cs="Times New Roman"/>
           <w:noProof/>
-          <w:sz w:val="24"/>
-          <w:szCs w:val="24"/>
+          <w:szCs w:val="28"/>
           <w:lang/>
         </w:rPr>
-        <w:lastRenderedPageBreak/>
         <w:drawing>
-          <wp:inline distT="0" distB="0" distL="0" distR="0" wp14:anchorId="325D175D" wp14:editId="5965960B">
-            <wp:extent cx="5940425" cy="2929890"/>
-            <wp:effectExtent l="0" t="0" r="3175" b="3810"/>
+          <wp:inline distT="0" distB="0" distL="0" distR="0" wp14:anchorId="325D175D" wp14:editId="3F8C0A90">
+            <wp:extent cx="5140325" cy="2535271"/>
+            <wp:effectExtent l="0" t="0" r="3175" b="0"/>
             <wp:docPr id="818929567" name="Рисунок 13"/>
             <wp:cNvGraphicFramePr>
               <a:graphicFrameLocks xmlns:a="http://schemas.openxmlformats.org/drawingml/2006/main" noChangeAspect="1"/>
@@ -5188,7 +5668,7 @@
                   <pic:spPr bwMode="auto">
                     <a:xfrm>
                       <a:off x="0" y="0"/>
-                      <a:ext cx="5940425" cy="2929890"/>
+                      <a:ext cx="5149627" cy="2539859"/>
                     </a:xfrm>
                     <a:prstGeom prst="rect">
                       <a:avLst/>
@@ -5207,20 +5687,18 @@
     </w:p>
     <w:p>
       <w:pPr>
-        <w:spacing w:before="100" w:beforeAutospacing="1" w:after="100" w:afterAutospacing="1"/>
-        <w:jc w:val="left"/>
+        <w:spacing w:after="0"/>
+        <w:ind w:firstLine="851"/>
         <w:rPr>
           <w:rFonts w:eastAsia="Times New Roman" w:cs="Times New Roman"/>
-          <w:sz w:val="24"/>
-          <w:szCs w:val="24"/>
+          <w:szCs w:val="28"/>
           <w:lang/>
         </w:rPr>
       </w:pPr>
       <w:r>
         <w:rPr>
           <w:rFonts w:eastAsia="Times New Roman" w:cs="Times New Roman"/>
-          <w:sz w:val="24"/>
-          <w:szCs w:val="24"/>
+          <w:szCs w:val="28"/>
           <w:lang/>
         </w:rPr>
         <w:t xml:space="preserve">Вы сможете редактировать дату, определенную именно числом, месяцем, годом, либо, например, «Конец прошлого года», и дата будет «Плавающая», то есть она будет не привязана к конкретной дате. Иногда, это очень удобно, например, в случае, закрытия периода, когда главный бухгалтер подводит все итоги, и уже редактировать данные нельзя, но итоги рассчитываются, например, каждый квартал, и каждый квартал неудобно менять конкретную дату, иногда об этом можно просто забыть. </w:t>
@@ -5229,11 +5707,11 @@
     <w:p>
       <w:pPr>
         <w:spacing w:after="0"/>
-        <w:jc w:val="left"/>
+        <w:ind w:firstLine="851"/>
+        <w:jc w:val="center"/>
         <w:rPr>
           <w:rFonts w:eastAsia="Times New Roman" w:cs="Times New Roman"/>
-          <w:sz w:val="24"/>
-          <w:szCs w:val="24"/>
+          <w:szCs w:val="28"/>
           <w:lang/>
         </w:rPr>
       </w:pPr>
@@ -5241,14 +5719,14 @@
         <w:rPr>
           <w:rFonts w:eastAsia="Times New Roman" w:cs="Times New Roman"/>
           <w:noProof/>
-          <w:sz w:val="24"/>
-          <w:szCs w:val="24"/>
+          <w:szCs w:val="28"/>
           <w:lang/>
         </w:rPr>
+        <w:lastRenderedPageBreak/>
         <w:drawing>
-          <wp:inline distT="0" distB="0" distL="0" distR="0" wp14:anchorId="385621A1" wp14:editId="1C51BC67">
-            <wp:extent cx="5940425" cy="2929890"/>
-            <wp:effectExtent l="0" t="0" r="3175" b="3810"/>
+          <wp:inline distT="0" distB="0" distL="0" distR="0" wp14:anchorId="385621A1" wp14:editId="5CF2BF03">
+            <wp:extent cx="5064125" cy="2497688"/>
+            <wp:effectExtent l="0" t="0" r="3175" b="0"/>
             <wp:docPr id="878342279" name="Рисунок 12"/>
             <wp:cNvGraphicFramePr>
               <a:graphicFrameLocks xmlns:a="http://schemas.openxmlformats.org/drawingml/2006/main" noChangeAspect="1"/>
@@ -5278,7 +5756,7 @@
                   <pic:spPr bwMode="auto">
                     <a:xfrm>
                       <a:off x="0" y="0"/>
-                      <a:ext cx="5940425" cy="2929890"/>
+                      <a:ext cx="5074290" cy="2502701"/>
                     </a:xfrm>
                     <a:prstGeom prst="rect">
                       <a:avLst/>
@@ -5297,20 +5775,18 @@
     </w:p>
     <w:p>
       <w:pPr>
-        <w:spacing w:before="100" w:beforeAutospacing="1" w:after="100" w:afterAutospacing="1"/>
-        <w:jc w:val="left"/>
+        <w:spacing w:after="0"/>
+        <w:ind w:firstLine="851"/>
         <w:rPr>
           <w:rFonts w:eastAsia="Times New Roman" w:cs="Times New Roman"/>
-          <w:sz w:val="24"/>
-          <w:szCs w:val="24"/>
+          <w:szCs w:val="28"/>
           <w:lang/>
         </w:rPr>
       </w:pPr>
       <w:r>
         <w:rPr>
           <w:rFonts w:eastAsia="Times New Roman" w:cs="Times New Roman"/>
-          <w:sz w:val="24"/>
-          <w:szCs w:val="24"/>
+          <w:szCs w:val="28"/>
           <w:lang/>
         </w:rPr>
         <w:t xml:space="preserve">Также, во вкладке «По пользователям», даты запрета изменения данных, можно изменить для каждого пользователя, отдельно. </w:t>
@@ -5318,7 +5794,9 @@
     </w:p>
     <w:p>
       <w:pPr>
-        <w:ind w:firstLine="851"/>
+        <w:spacing w:after="0"/>
+        <w:ind w:firstLine="851"/>
+        <w:jc w:val="center"/>
         <w:rPr>
           <w:rFonts w:cs="Times New Roman"/>
           <w:szCs w:val="28"/>
@@ -5328,15 +5806,13 @@
         <w:rPr>
           <w:rFonts w:eastAsia="Times New Roman" w:cs="Times New Roman"/>
           <w:noProof/>
-          <w:sz w:val="24"/>
-          <w:szCs w:val="24"/>
+          <w:szCs w:val="28"/>
           <w:lang/>
         </w:rPr>
-        <w:lastRenderedPageBreak/>
         <w:drawing>
-          <wp:inline distT="0" distB="0" distL="0" distR="0" wp14:anchorId="5B54E4F8" wp14:editId="3FFB016B">
-            <wp:extent cx="5940425" cy="2923540"/>
-            <wp:effectExtent l="0" t="0" r="3175" b="0"/>
+          <wp:inline distT="0" distB="0" distL="0" distR="0" wp14:anchorId="5B54E4F8" wp14:editId="47EBE9BC">
+            <wp:extent cx="4509510" cy="2219325"/>
+            <wp:effectExtent l="0" t="0" r="5715" b="0"/>
             <wp:docPr id="292337263" name="Рисунок 11"/>
             <wp:cNvGraphicFramePr>
               <a:graphicFrameLocks xmlns:a="http://schemas.openxmlformats.org/drawingml/2006/main" noChangeAspect="1"/>
@@ -5366,7 +5842,7 @@
                   <pic:spPr bwMode="auto">
                     <a:xfrm>
                       <a:off x="0" y="0"/>
-                      <a:ext cx="5940425" cy="2923540"/>
+                      <a:ext cx="4512508" cy="2220801"/>
                     </a:xfrm>
                     <a:prstGeom prst="rect">
                       <a:avLst/>
@@ -5385,9 +5861,8 @@
     </w:p>
     <w:p>
       <w:pPr>
-        <w:spacing w:line="259" w:lineRule="auto"/>
-        <w:ind w:firstLine="851"/>
-        <w:jc w:val="left"/>
+        <w:spacing w:after="0" w:line="259" w:lineRule="auto"/>
+        <w:ind w:firstLine="851"/>
         <w:rPr>
           <w:rFonts w:cs="Times New Roman"/>
           <w:szCs w:val="28"/>

</xml_diff>

<commit_message>
AUTO FROM WORK 31.10.2023 15:37:33,58
</commit_message>
<xml_diff>
--- a/4 kurs/1C/DUDKIN/Контрольная.docx
+++ b/4 kurs/1C/DUDKIN/Контрольная.docx
@@ -3133,27 +3133,37 @@
       <w:pPr>
         <w:spacing w:after="0"/>
         <w:ind w:firstLine="851"/>
+      </w:pPr>
+      <w:r>
+        <w:t>Регистр накопления – это прикладной объект конфигурации, предназначенный для хранения информации об операциях документов-регистраторов. Он служит для оперативного получения информации по операция</w:t>
+      </w:r>
+      <w:r>
+        <w:t>м</w:t>
+      </w:r>
+      <w:r>
+        <w:t xml:space="preserve"> «Поступления», «Списание» и т. д. Предлагаем рассмотреть подробнее регистр накопления в 1С и узнать все необходимые для работы подробности. регистры накопления в 1С</w:t>
+      </w:r>
+      <w:r>
+        <w:t>.</w:t>
+      </w:r>
+      <w:r>
+        <w:t xml:space="preserve"> Рассмотрим основные вкладки регистра накопления «Движение товаров»</w:t>
+      </w:r>
+      <w:r>
+        <w:t xml:space="preserve"> (рисунок 11)</w:t>
+      </w:r>
+      <w:r>
+        <w:t>:</w:t>
+      </w:r>
+    </w:p>
+    <w:p>
+      <w:pPr>
+        <w:spacing w:after="0"/>
+        <w:ind w:firstLine="851"/>
         <w:rPr>
           <w:sz w:val="24"/>
         </w:rPr>
       </w:pPr>
-      <w:r>
-        <w:t xml:space="preserve">Регистр накопления – это прикладной объект конфигурации, предназначенный для хранения информации об операциях документов-регистраторов. Он служит для оперативного получения информации </w:t>
-      </w:r>
-      <w:proofErr w:type="gramStart"/>
-      <w:r>
-        <w:t>по операция</w:t>
-      </w:r>
-      <w:proofErr w:type="gramEnd"/>
-      <w:r>
-        <w:t xml:space="preserve"> «Поступления», «Списание» и т. д. Предлагаем рассмотреть подробнее регистр накопления в 1С и узнать все необходимые для работы подробности. регистры накопления в 1С Рассмотрим основные вкладки регистра накопления «Движение товаров»</w:t>
-      </w:r>
-      <w:r>
-        <w:t xml:space="preserve"> (рисунок 11)</w:t>
-      </w:r>
-      <w:r>
-        <w:t>:</w:t>
-      </w:r>
     </w:p>
     <w:p>
       <w:pPr>
@@ -3337,19 +3347,11 @@
         </w:rPr>
       </w:pPr>
       <w:r>
-        <w:t xml:space="preserve">Как и для регистров сведений, в поле «Имя» вносится уникальное имя регистра, в поле «Синоним» — название, которое будет видно пользователям. </w:t>
-      </w:r>
-      <w:r>
         <w:lastRenderedPageBreak/>
-        <w:t xml:space="preserve">Особое внимание следует обратить на поле «Вид регистра». Регистры накопления бывают нескольких видов: «Обороты» — регистр позволяет получить информацию о приходах и расходах за определенный период времени; «Остатки» – регистр так же содержит информацию о приходах и расходах за определенный период времени, но кроме того он так же содержит таблицу итогов, благодаря которой мы можем точно сказать, количество остатков. При проектировании регистра требуется хорошо продумать какой вид мы укажем, т.к. регистр вида «Остатки» требует большее производительности. Вкладка </w:t>
-      </w:r>
-      <w:proofErr w:type="gramStart"/>
-      <w:r>
-        <w:t>«Подсистемы»</w:t>
-      </w:r>
-      <w:proofErr w:type="gramEnd"/>
-      <w:r>
-        <w:t xml:space="preserve"> представленная на рисунке 13.</w:t>
+        <w:t>Как и для регистров сведений, в поле «Имя» вносится уникальное имя регистра, в поле «Синоним» — название, которое будет видно пользователям. Особое внимание следует обратить на поле «Вид регистра». Регистры накопления бывают нескольких видов: «Обороты» — регистр позволяет получить информацию о приходах и расходах за определенный период времени; «Остатки» – регистр так же содержит информацию о приходах и расходах за определенный период времени, но кроме того он так же содержит таблицу итогов, благодаря которой мы можем точно сказать, количество остатков. При проектировании регистра требуется хорошо продумать какой вид мы укажем, т.к. регистр вида «Остатки» требует большее производительности. Вкладка «Подсистемы»</w:t>
+      </w:r>
+      <w:r>
+        <w:t xml:space="preserve"> представлена на рисунке 13.</w:t>
       </w:r>
     </w:p>
     <w:p>
@@ -3442,11 +3444,9 @@
       <w:r>
         <w:t xml:space="preserve">На вкладке «Подсистемы» указываются </w:t>
       </w:r>
-      <w:proofErr w:type="gramStart"/>
-      <w:r>
-        <w:t>подсистемы</w:t>
-      </w:r>
-      <w:proofErr w:type="gramEnd"/>
+      <w:r>
+        <w:t>подсистемы,</w:t>
+      </w:r>
       <w:r>
         <w:t xml:space="preserve"> в которые может быть включен регистр сведений. </w:t>
       </w:r>
@@ -3667,16 +3667,22 @@
       <w:pPr>
         <w:spacing w:after="0"/>
         <w:ind w:firstLine="851"/>
+      </w:pPr>
+      <w:r>
+        <w:t>Вкладка «Регистраторы»</w:t>
+      </w:r>
+      <w:r>
+        <w:t xml:space="preserve"> представлена на рисунке 16.</w:t>
+      </w:r>
+    </w:p>
+    <w:p>
+      <w:pPr>
+        <w:spacing w:after="0"/>
+        <w:ind w:firstLine="851"/>
         <w:rPr>
           <w:sz w:val="24"/>
         </w:rPr>
       </w:pPr>
-      <w:r>
-        <w:t>Вкладка «Регистраторы»</w:t>
-      </w:r>
-      <w:r>
-        <w:t xml:space="preserve"> представлена на рисунке 16.</w:t>
-      </w:r>
     </w:p>
     <w:p>
       <w:pPr>
@@ -3766,17 +3772,12 @@
         <w:ind w:firstLine="851"/>
       </w:pPr>
       <w:r>
-        <w:t xml:space="preserve">На данной вкладке можно отметить документы, которые будет добавлять записи в наш регистр, ссылка на документ-регистратор будет </w:t>
-      </w:r>
-      <w:r>
         <w:lastRenderedPageBreak/>
-        <w:t xml:space="preserve">записываться в реквизит «Регистратор». Для регистра накопления необходимо указывать хотя бы один документ регистратор, т.к. регистр не может быть независимым. При попытке создать регистр без указания документов-регистраторов система выдаст ошибку и запретит «Обновление конфигурации базы данных». После указания документа – регистратора так же необходимо будет указать </w:t>
-      </w:r>
-      <w:proofErr w:type="gramStart"/>
-      <w:r>
-        <w:t>правила</w:t>
-      </w:r>
-      <w:proofErr w:type="gramEnd"/>
+        <w:t xml:space="preserve">На данной вкладке можно отметить документы, которые будет добавлять записи в наш регистр, ссылка на документ-регистратор будет записываться в реквизит «Регистратор». Для регистра накопления необходимо указывать хотя бы один документ регистратор, т.к. регистр не может быть независимым. При попытке создать регистр без указания документов-регистраторов система выдаст ошибку и запретит «Обновление конфигурации базы данных». После указания документа – регистратора так же необходимо будет указать </w:t>
+      </w:r>
+      <w:r>
+        <w:t>правила,</w:t>
+      </w:r>
       <w:r>
         <w:t xml:space="preserve"> по которым добавляется запись в регистр, для этого необходимо воспользоваться «Конструктором движений»</w:t>
       </w:r>
@@ -3977,16 +3978,22 @@
       <w:pPr>
         <w:spacing w:after="0"/>
         <w:ind w:firstLine="851"/>
+      </w:pPr>
+      <w:r>
+        <w:t>Вкладка «Права»</w:t>
+      </w:r>
+      <w:r>
+        <w:t xml:space="preserve"> представлена на рисунке 19.</w:t>
+      </w:r>
+    </w:p>
+    <w:p>
+      <w:pPr>
+        <w:spacing w:after="0"/>
+        <w:ind w:firstLine="851"/>
         <w:rPr>
           <w:sz w:val="24"/>
         </w:rPr>
       </w:pPr>
-      <w:r>
-        <w:t>Вкладка «Права»</w:t>
-      </w:r>
-      <w:r>
-        <w:t xml:space="preserve"> представлена на рисунке 19.</w:t>
-      </w:r>
     </w:p>
     <w:p>
       <w:pPr>
@@ -4080,18 +4087,12 @@
         </w:rPr>
       </w:pPr>
       <w:r>
-        <w:t xml:space="preserve">На данной вкладке необходимо выбрать роли и установить для них права. Стоит учитывать, как необходимость «чтения» пользователями данных из регистра, так и возможность добавления записей в регистр. Не опытные </w:t>
+        <w:t xml:space="preserve">На данной вкладке необходимо выбрать роли и установить для них права. Стоит учитывать, как необходимость «чтения» пользователями данных </w:t>
       </w:r>
       <w:r>
         <w:lastRenderedPageBreak/>
-        <w:t>программисты часто забывают назначать права при создании новых регистров сведений, что ведёт к ошибкам «Недостаточно прав» у пользователей.</w:t>
-      </w:r>
-    </w:p>
-    <w:p>
-      <w:pPr>
-        <w:spacing w:after="0"/>
-        <w:ind w:firstLine="851"/>
-      </w:pPr>
+        <w:t>из регистра, так и возможность добавления записей в регистр. Неопытные программисты часто забывают назначать права при создании новых регистров сведений, что ведёт к ошибкам «Недостаточно прав» у пользователей.</w:t>
+      </w:r>
     </w:p>
     <w:p>
       <w:pPr>
@@ -4102,7 +4103,10 @@
         <w:t>Вкладка «Прочее»</w:t>
       </w:r>
       <w:r>
-        <w:t xml:space="preserve"> представлена на рисунке 20,</w:t>
+        <w:t xml:space="preserve"> представлена на рисунке 20</w:t>
+      </w:r>
+      <w:r>
+        <w:t>.</w:t>
       </w:r>
     </w:p>
     <w:p>
@@ -4125,9 +4129,9 @@
           <w:noProof/>
         </w:rPr>
         <w:drawing>
-          <wp:inline distT="0" distB="0" distL="0" distR="0" wp14:anchorId="7BD718E1" wp14:editId="4316C4A3">
-            <wp:extent cx="5610225" cy="4533900"/>
-            <wp:effectExtent l="0" t="0" r="9525" b="0"/>
+          <wp:inline distT="0" distB="0" distL="0" distR="0" wp14:anchorId="7BD718E1" wp14:editId="4098F519">
+            <wp:extent cx="5019675" cy="4056648"/>
+            <wp:effectExtent l="0" t="0" r="0" b="1270"/>
             <wp:docPr id="1526663159" name="Рисунок 33" descr="регистры накопления в 1С"/>
             <wp:cNvGraphicFramePr>
               <a:graphicFrameLocks xmlns:a="http://schemas.openxmlformats.org/drawingml/2006/main" noChangeAspect="1"/>
@@ -4157,7 +4161,7 @@
                   <pic:spPr bwMode="auto">
                     <a:xfrm>
                       <a:off x="0" y="0"/>
-                      <a:ext cx="5610225" cy="4533900"/>
+                      <a:ext cx="5024803" cy="4060792"/>
                     </a:xfrm>
                     <a:prstGeom prst="rect">
                       <a:avLst/>
@@ -4515,76 +4519,36 @@
           <w:szCs w:val="28"/>
           <w:lang/>
         </w:rPr>
-        <w:t xml:space="preserve">Перейти в раздел Администрирование-Настройка прав пользователей-Пользователи. </w:t>
-      </w:r>
-    </w:p>
-    <w:p>
-      <w:pPr>
-        <w:spacing w:after="0"/>
-        <w:ind w:firstLine="851"/>
-        <w:jc w:val="center"/>
-        <w:rPr>
-          <w:rFonts w:eastAsia="Times New Roman" w:cs="Times New Roman"/>
-          <w:szCs w:val="28"/>
-          <w:lang/>
-        </w:rPr>
-      </w:pPr>
-      <w:r>
-        <w:rPr>
-          <w:rFonts w:eastAsia="Times New Roman" w:cs="Times New Roman"/>
-          <w:noProof/>
-          <w:szCs w:val="28"/>
-          <w:lang/>
-        </w:rPr>
-        <w:drawing>
-          <wp:inline distT="0" distB="0" distL="0" distR="0" wp14:anchorId="0910DC96" wp14:editId="7ED1D5E1">
-            <wp:extent cx="5000625" cy="2441780"/>
-            <wp:effectExtent l="0" t="0" r="0" b="0"/>
-            <wp:docPr id="998141384" name="Рисунок 23"/>
-            <wp:cNvGraphicFramePr>
-              <a:graphicFrameLocks xmlns:a="http://schemas.openxmlformats.org/drawingml/2006/main" noChangeAspect="1"/>
-            </wp:cNvGraphicFramePr>
-            <a:graphic xmlns:a="http://schemas.openxmlformats.org/drawingml/2006/main">
-              <a:graphicData uri="http://schemas.openxmlformats.org/drawingml/2006/picture">
-                <pic:pic xmlns:pic="http://schemas.openxmlformats.org/drawingml/2006/picture">
-                  <pic:nvPicPr>
-                    <pic:cNvPr id="0" name="Picture 21"/>
-                    <pic:cNvPicPr>
-                      <a:picLocks noChangeAspect="1" noChangeArrowheads="1"/>
-                    </pic:cNvPicPr>
-                  </pic:nvPicPr>
-                  <pic:blipFill>
-                    <a:blip r:embed="rId29">
-                      <a:extLst>
-                        <a:ext uri="{28A0092B-C50C-407E-A947-70E740481C1C}">
-                          <a14:useLocalDpi xmlns:a14="http://schemas.microsoft.com/office/drawing/2010/main" val="0"/>
-                        </a:ext>
-                      </a:extLst>
-                    </a:blip>
-                    <a:srcRect/>
-                    <a:stretch>
-                      <a:fillRect/>
-                    </a:stretch>
-                  </pic:blipFill>
-                  <pic:spPr bwMode="auto">
-                    <a:xfrm>
-                      <a:off x="0" y="0"/>
-                      <a:ext cx="5002857" cy="2442870"/>
-                    </a:xfrm>
-                    <a:prstGeom prst="rect">
-                      <a:avLst/>
-                    </a:prstGeom>
-                    <a:noFill/>
-                    <a:ln>
-                      <a:noFill/>
-                    </a:ln>
-                  </pic:spPr>
-                </pic:pic>
-              </a:graphicData>
-            </a:graphic>
-          </wp:inline>
-        </w:drawing>
-      </w:r>
+        <w:t>Перейти в раздел Администрирование-Настройка прав пользователей-Пользователи</w:t>
+      </w:r>
+      <w:r>
+        <w:rPr>
+          <w:rFonts w:eastAsia="Times New Roman" w:cs="Times New Roman"/>
+          <w:szCs w:val="28"/>
+          <w:lang/>
+        </w:rPr>
+        <w:t xml:space="preserve"> (рисунок 23)</w:t>
+      </w:r>
+      <w:r>
+        <w:rPr>
+          <w:rFonts w:eastAsia="Times New Roman" w:cs="Times New Roman"/>
+          <w:szCs w:val="28"/>
+          <w:lang/>
+        </w:rPr>
+        <w:t xml:space="preserve">. </w:t>
+      </w:r>
+    </w:p>
+    <w:p>
+      <w:pPr>
+        <w:spacing w:after="0"/>
+        <w:ind w:firstLine="851"/>
+        <w:jc w:val="center"/>
+        <w:rPr>
+          <w:rFonts w:eastAsia="Times New Roman" w:cs="Times New Roman"/>
+          <w:szCs w:val="28"/>
+          <w:lang/>
+        </w:rPr>
+      </w:pPr>
     </w:p>
     <w:p>
       <w:pPr>
@@ -4634,7 +4598,7 @@
                     </pic:cNvPicPr>
                   </pic:nvPicPr>
                   <pic:blipFill>
-                    <a:blip r:embed="rId30">
+                    <a:blip r:embed="rId29">
                       <a:extLst>
                         <a:ext uri="{28A0092B-C50C-407E-A947-70E740481C1C}">
                           <a14:useLocalDpi xmlns:a14="http://schemas.microsoft.com/office/drawing/2010/main" val="0"/>
@@ -4677,11 +4641,141 @@
           <w:lang/>
         </w:rPr>
       </w:pPr>
-    </w:p>
-    <w:p>
-      <w:pPr>
-        <w:spacing w:after="0"/>
-        <w:ind w:firstLine="851"/>
+      <w:r>
+        <w:rPr>
+          <w:rFonts w:eastAsia="Times New Roman" w:cs="Times New Roman"/>
+          <w:szCs w:val="28"/>
+          <w:lang/>
+        </w:rPr>
+        <w:t>Рисунок 23. Настройка прав пользователей.</w:t>
+      </w:r>
+    </w:p>
+    <w:p>
+      <w:pPr>
+        <w:spacing w:after="0"/>
+        <w:ind w:firstLine="851"/>
+        <w:rPr>
+          <w:rFonts w:eastAsia="Times New Roman" w:cs="Times New Roman"/>
+          <w:szCs w:val="28"/>
+          <w:lang/>
+        </w:rPr>
+      </w:pPr>
+    </w:p>
+    <w:p>
+      <w:pPr>
+        <w:spacing w:after="0"/>
+        <w:ind w:firstLine="851"/>
+        <w:rPr>
+          <w:rFonts w:eastAsia="Times New Roman" w:cs="Times New Roman"/>
+          <w:szCs w:val="28"/>
+          <w:lang/>
+        </w:rPr>
+      </w:pPr>
+      <w:r>
+        <w:rPr>
+          <w:rFonts w:eastAsia="Times New Roman" w:cs="Times New Roman"/>
+          <w:szCs w:val="28"/>
+          <w:lang/>
+        </w:rPr>
+        <w:t xml:space="preserve">Перед </w:t>
+      </w:r>
+      <w:r>
+        <w:rPr>
+          <w:rFonts w:eastAsia="Times New Roman" w:cs="Times New Roman"/>
+          <w:szCs w:val="28"/>
+          <w:lang/>
+        </w:rPr>
+        <w:t>н</w:t>
+      </w:r>
+      <w:r>
+        <w:rPr>
+          <w:rFonts w:eastAsia="Times New Roman" w:cs="Times New Roman"/>
+          <w:szCs w:val="28"/>
+          <w:lang/>
+        </w:rPr>
+        <w:t xml:space="preserve">ами откроется список пользователей базы 1С. Для создания нового пользователя, </w:t>
+      </w:r>
+      <w:r>
+        <w:rPr>
+          <w:rFonts w:eastAsia="Times New Roman" w:cs="Times New Roman"/>
+          <w:szCs w:val="28"/>
+          <w:lang/>
+        </w:rPr>
+        <w:t xml:space="preserve">нужно </w:t>
+      </w:r>
+      <w:r>
+        <w:rPr>
+          <w:rFonts w:eastAsia="Times New Roman" w:cs="Times New Roman"/>
+          <w:szCs w:val="28"/>
+          <w:lang/>
+        </w:rPr>
+        <w:t>кликн</w:t>
+      </w:r>
+      <w:r>
+        <w:rPr>
+          <w:rFonts w:eastAsia="Times New Roman" w:cs="Times New Roman"/>
+          <w:szCs w:val="28"/>
+          <w:lang/>
+        </w:rPr>
+        <w:t>у</w:t>
+      </w:r>
+      <w:r>
+        <w:rPr>
+          <w:rFonts w:eastAsia="Times New Roman" w:cs="Times New Roman"/>
+          <w:szCs w:val="28"/>
+          <w:lang/>
+        </w:rPr>
+        <w:t>т</w:t>
+      </w:r>
+      <w:r>
+        <w:rPr>
+          <w:rFonts w:eastAsia="Times New Roman" w:cs="Times New Roman"/>
+          <w:szCs w:val="28"/>
+          <w:lang/>
+        </w:rPr>
+        <w:t>ь</w:t>
+      </w:r>
+      <w:r>
+        <w:rPr>
+          <w:rFonts w:eastAsia="Times New Roman" w:cs="Times New Roman"/>
+          <w:szCs w:val="28"/>
+          <w:lang/>
+        </w:rPr>
+        <w:t xml:space="preserve"> кнопку, в верхнем левом углу - «Создать»</w:t>
+      </w:r>
+      <w:r>
+        <w:rPr>
+          <w:rFonts w:eastAsia="Times New Roman" w:cs="Times New Roman"/>
+          <w:szCs w:val="28"/>
+          <w:lang/>
+        </w:rPr>
+        <w:t xml:space="preserve"> (рисунок 24)</w:t>
+      </w:r>
+      <w:r>
+        <w:rPr>
+          <w:rFonts w:eastAsia="Times New Roman" w:cs="Times New Roman"/>
+          <w:szCs w:val="28"/>
+          <w:lang/>
+        </w:rPr>
+        <w:t xml:space="preserve">. </w:t>
+      </w:r>
+    </w:p>
+    <w:p>
+      <w:pPr>
+        <w:spacing w:after="0"/>
+        <w:ind w:firstLine="851"/>
+        <w:rPr>
+          <w:rFonts w:eastAsia="Times New Roman" w:cs="Times New Roman"/>
+          <w:szCs w:val="28"/>
+          <w:lang/>
+        </w:rPr>
+      </w:pPr>
+    </w:p>
+    <w:p>
+      <w:pPr>
+        <w:spacing w:after="0"/>
+        <w:ind w:firstLine="851"/>
+        <w:jc w:val="center"/>
         <w:rPr>
           <w:rFonts w:eastAsia="Times New Roman" w:cs="Times New Roman"/>
           <w:szCs w:val="28"/>
@@ -4695,121 +4789,9 @@
           <w:szCs w:val="28"/>
           <w:lang/>
         </w:rPr>
-        <w:lastRenderedPageBreak/>
         <w:drawing>
-          <wp:inline distT="0" distB="0" distL="0" distR="0" wp14:anchorId="6219CA3E" wp14:editId="5128BC2D">
-            <wp:extent cx="5057775" cy="2494556"/>
-            <wp:effectExtent l="0" t="0" r="0" b="1270"/>
-            <wp:docPr id="2085954755" name="Рисунок 21"/>
-            <wp:cNvGraphicFramePr>
-              <a:graphicFrameLocks xmlns:a="http://schemas.openxmlformats.org/drawingml/2006/main" noChangeAspect="1"/>
-            </wp:cNvGraphicFramePr>
-            <a:graphic xmlns:a="http://schemas.openxmlformats.org/drawingml/2006/main">
-              <a:graphicData uri="http://schemas.openxmlformats.org/drawingml/2006/picture">
-                <pic:pic xmlns:pic="http://schemas.openxmlformats.org/drawingml/2006/picture">
-                  <pic:nvPicPr>
-                    <pic:cNvPr id="0" name="Picture 23"/>
-                    <pic:cNvPicPr>
-                      <a:picLocks noChangeAspect="1" noChangeArrowheads="1"/>
-                    </pic:cNvPicPr>
-                  </pic:nvPicPr>
-                  <pic:blipFill>
-                    <a:blip r:embed="rId31">
-                      <a:extLst>
-                        <a:ext uri="{28A0092B-C50C-407E-A947-70E740481C1C}">
-                          <a14:useLocalDpi xmlns:a14="http://schemas.microsoft.com/office/drawing/2010/main" val="0"/>
-                        </a:ext>
-                      </a:extLst>
-                    </a:blip>
-                    <a:srcRect/>
-                    <a:stretch>
-                      <a:fillRect/>
-                    </a:stretch>
-                  </pic:blipFill>
-                  <pic:spPr bwMode="auto">
-                    <a:xfrm>
-                      <a:off x="0" y="0"/>
-                      <a:ext cx="5059488" cy="2495401"/>
-                    </a:xfrm>
-                    <a:prstGeom prst="rect">
-                      <a:avLst/>
-                    </a:prstGeom>
-                    <a:noFill/>
-                    <a:ln>
-                      <a:noFill/>
-                    </a:ln>
-                  </pic:spPr>
-                </pic:pic>
-              </a:graphicData>
-            </a:graphic>
-          </wp:inline>
-        </w:drawing>
-      </w:r>
-    </w:p>
-    <w:p>
-      <w:pPr>
-        <w:spacing w:after="0"/>
-        <w:ind w:firstLine="851"/>
-        <w:jc w:val="center"/>
-        <w:rPr>
-          <w:rFonts w:eastAsia="Times New Roman" w:cs="Times New Roman"/>
-          <w:szCs w:val="28"/>
-          <w:lang/>
-        </w:rPr>
-      </w:pPr>
-    </w:p>
-    <w:p>
-      <w:pPr>
-        <w:spacing w:after="0"/>
-        <w:ind w:firstLine="851"/>
-        <w:jc w:val="center"/>
-        <w:rPr>
-          <w:rFonts w:eastAsia="Times New Roman" w:cs="Times New Roman"/>
-          <w:szCs w:val="28"/>
-          <w:lang/>
-        </w:rPr>
-      </w:pPr>
-    </w:p>
-    <w:p>
-      <w:pPr>
-        <w:spacing w:after="0"/>
-        <w:ind w:firstLine="851"/>
-        <w:rPr>
-          <w:rFonts w:eastAsia="Times New Roman" w:cs="Times New Roman"/>
-          <w:szCs w:val="28"/>
-          <w:lang/>
-        </w:rPr>
-      </w:pPr>
-      <w:r>
-        <w:rPr>
-          <w:rFonts w:eastAsia="Times New Roman" w:cs="Times New Roman"/>
-          <w:szCs w:val="28"/>
-          <w:lang/>
-        </w:rPr>
-        <w:t xml:space="preserve">Перед вами откроется список пользователей базы 1С. Для создания нового пользователя, кликните кнопку, в верхнем левом углу - «Создать». </w:t>
-      </w:r>
-    </w:p>
-    <w:p>
-      <w:pPr>
-        <w:spacing w:after="0"/>
-        <w:ind w:firstLine="851"/>
-        <w:jc w:val="center"/>
-        <w:rPr>
-          <w:rFonts w:eastAsia="Times New Roman" w:cs="Times New Roman"/>
-          <w:szCs w:val="28"/>
-          <w:lang/>
-        </w:rPr>
-      </w:pPr>
-      <w:r>
-        <w:rPr>
-          <w:rFonts w:eastAsia="Times New Roman" w:cs="Times New Roman"/>
-          <w:noProof/>
-          <w:szCs w:val="28"/>
-          <w:lang/>
-        </w:rPr>
-        <w:drawing>
-          <wp:inline distT="0" distB="0" distL="0" distR="0" wp14:anchorId="12708C23" wp14:editId="08DD49A0">
-            <wp:extent cx="4959350" cy="2426397"/>
+          <wp:inline distT="0" distB="0" distL="0" distR="0" wp14:anchorId="12708C23" wp14:editId="5EE40F49">
+            <wp:extent cx="4800600" cy="2348728"/>
             <wp:effectExtent l="0" t="0" r="0" b="0"/>
             <wp:docPr id="1581681658" name="Рисунок 20"/>
             <wp:cNvGraphicFramePr>
@@ -4825,7 +4807,7 @@
                     </pic:cNvPicPr>
                   </pic:nvPicPr>
                   <pic:blipFill>
-                    <a:blip r:embed="rId32">
+                    <a:blip r:embed="rId30">
                       <a:extLst>
                         <a:ext uri="{28A0092B-C50C-407E-A947-70E740481C1C}">
                           <a14:useLocalDpi xmlns:a14="http://schemas.microsoft.com/office/drawing/2010/main" val="0"/>
@@ -4840,7 +4822,7 @@
                   <pic:spPr bwMode="auto">
                     <a:xfrm>
                       <a:off x="0" y="0"/>
-                      <a:ext cx="4964049" cy="2428696"/>
+                      <a:ext cx="4808495" cy="2352591"/>
                     </a:xfrm>
                     <a:prstGeom prst="rect">
                       <a:avLst/>
@@ -4856,14 +4838,81 @@
           </wp:inline>
         </w:drawing>
       </w:r>
-      <w:r>
-        <w:rPr>
-          <w:rFonts w:eastAsia="Times New Roman" w:cs="Times New Roman"/>
-          <w:szCs w:val="28"/>
-          <w:lang/>
-        </w:rPr>
-        <w:t>Перед вами откроется форма создания нового пользователя 1С. Вам нужно ввести полное имя пользователя, в поле «Физическое лицо» - можно указать сотрудника из базы. В поле «Имя (Для входа)» указываем имя, которое будет указано в запускаторе 1С.</w:t>
-      </w:r>
+    </w:p>
+    <w:p>
+      <w:pPr>
+        <w:spacing w:after="0"/>
+        <w:ind w:firstLine="851"/>
+        <w:jc w:val="center"/>
+        <w:rPr>
+          <w:rFonts w:eastAsia="Times New Roman" w:cs="Times New Roman"/>
+          <w:szCs w:val="28"/>
+          <w:lang/>
+        </w:rPr>
+      </w:pPr>
+      <w:r>
+        <w:rPr>
+          <w:rFonts w:eastAsia="Times New Roman" w:cs="Times New Roman"/>
+          <w:szCs w:val="28"/>
+          <w:lang/>
+        </w:rPr>
+        <w:t>Рисунок 24. Создание пользователя.</w:t>
+      </w:r>
+    </w:p>
+    <w:p>
+      <w:pPr>
+        <w:spacing w:after="0"/>
+        <w:ind w:firstLine="851"/>
+        <w:rPr>
+          <w:rFonts w:eastAsia="Times New Roman" w:cs="Times New Roman"/>
+          <w:szCs w:val="28"/>
+          <w:lang/>
+        </w:rPr>
+      </w:pPr>
+      <w:r>
+        <w:rPr>
+          <w:rFonts w:eastAsia="Times New Roman" w:cs="Times New Roman"/>
+          <w:szCs w:val="28"/>
+          <w:lang/>
+        </w:rPr>
+        <w:lastRenderedPageBreak/>
+        <w:t>О</w:t>
+      </w:r>
+      <w:r>
+        <w:rPr>
+          <w:rFonts w:eastAsia="Times New Roman" w:cs="Times New Roman"/>
+          <w:szCs w:val="28"/>
+          <w:lang/>
+        </w:rPr>
+        <w:t>ткроется форма создания нового пользователя 1С. Вам нужно ввести полное имя пользователя, в поле «Физическое лицо» - можно указать сотрудника из базы. В поле «Имя (Для входа)» указываем имя, которое будет указано в запускаторе 1С</w:t>
+      </w:r>
+      <w:r>
+        <w:rPr>
+          <w:rFonts w:eastAsia="Times New Roman" w:cs="Times New Roman"/>
+          <w:szCs w:val="28"/>
+          <w:lang/>
+        </w:rPr>
+        <w:t xml:space="preserve"> (рисунок 25)</w:t>
+      </w:r>
+      <w:r>
+        <w:rPr>
+          <w:rFonts w:eastAsia="Times New Roman" w:cs="Times New Roman"/>
+          <w:szCs w:val="28"/>
+          <w:lang/>
+        </w:rPr>
+        <w:t>.</w:t>
+      </w:r>
+    </w:p>
+    <w:p>
+      <w:pPr>
+        <w:spacing w:after="0"/>
+        <w:ind w:firstLine="851"/>
+        <w:rPr>
+          <w:rFonts w:eastAsia="Times New Roman" w:cs="Times New Roman"/>
+          <w:szCs w:val="28"/>
+          <w:lang/>
+        </w:rPr>
+      </w:pPr>
     </w:p>
     <w:p>
       <w:pPr>
@@ -4883,7 +4932,6 @@
           <w:szCs w:val="28"/>
           <w:lang/>
         </w:rPr>
-        <w:lastRenderedPageBreak/>
         <w:drawing>
           <wp:inline distT="0" distB="0" distL="0" distR="0" wp14:anchorId="02BCC581" wp14:editId="2BFA05A8">
             <wp:extent cx="5283200" cy="2589926"/>
@@ -4902,7 +4950,7 @@
                     </pic:cNvPicPr>
                   </pic:nvPicPr>
                   <pic:blipFill>
-                    <a:blip r:embed="rId33">
+                    <a:blip r:embed="rId31">
                       <a:extLst>
                         <a:ext uri="{28A0092B-C50C-407E-A947-70E740481C1C}">
                           <a14:useLocalDpi xmlns:a14="http://schemas.microsoft.com/office/drawing/2010/main" val="0"/>
@@ -4945,37 +4993,88 @@
           <w:lang/>
         </w:rPr>
       </w:pPr>
-    </w:p>
-    <w:p>
-      <w:pPr>
-        <w:spacing w:after="0"/>
-        <w:ind w:firstLine="851"/>
-        <w:jc w:val="center"/>
-        <w:rPr>
-          <w:rFonts w:eastAsia="Times New Roman" w:cs="Times New Roman"/>
-          <w:szCs w:val="28"/>
-          <w:lang/>
-        </w:rPr>
-      </w:pPr>
-    </w:p>
-    <w:p>
-      <w:pPr>
-        <w:spacing w:after="0"/>
-        <w:ind w:firstLine="851"/>
-        <w:rPr>
-          <w:rFonts w:eastAsia="Times New Roman" w:cs="Times New Roman"/>
-          <w:szCs w:val="28"/>
-          <w:lang/>
-        </w:rPr>
-      </w:pPr>
-      <w:r>
-        <w:rPr>
-          <w:rFonts w:eastAsia="Times New Roman" w:cs="Times New Roman"/>
-          <w:szCs w:val="28"/>
-          <w:lang/>
-        </w:rPr>
-        <w:t xml:space="preserve">Для надежности в поле пароль, вы можете указать пароль для входа, для каждого сотрудника. Далее вам нужно указать роль пользователя. Данное действие выполняется в разделе права доступа, вызываемая соответствующей контекстной кнопкой. </w:t>
-      </w:r>
+      <w:r>
+        <w:rPr>
+          <w:rFonts w:eastAsia="Times New Roman" w:cs="Times New Roman"/>
+          <w:szCs w:val="28"/>
+          <w:lang/>
+        </w:rPr>
+        <w:t>Рисунок 25. Задание имени пользователя.</w:t>
+      </w:r>
+    </w:p>
+    <w:p>
+      <w:pPr>
+        <w:spacing w:after="0"/>
+        <w:ind w:firstLine="851"/>
+        <w:jc w:val="center"/>
+        <w:rPr>
+          <w:rFonts w:eastAsia="Times New Roman" w:cs="Times New Roman"/>
+          <w:szCs w:val="28"/>
+          <w:lang/>
+        </w:rPr>
+      </w:pPr>
+    </w:p>
+    <w:p>
+      <w:pPr>
+        <w:spacing w:after="0"/>
+        <w:ind w:firstLine="851"/>
+        <w:rPr>
+          <w:rFonts w:eastAsia="Times New Roman" w:cs="Times New Roman"/>
+          <w:szCs w:val="28"/>
+          <w:lang/>
+        </w:rPr>
+      </w:pPr>
+      <w:r>
+        <w:rPr>
+          <w:rFonts w:eastAsia="Times New Roman" w:cs="Times New Roman"/>
+          <w:szCs w:val="28"/>
+          <w:lang/>
+        </w:rPr>
+        <w:t>Для надежности в поле пароль, мож</w:t>
+      </w:r>
+      <w:r>
+        <w:rPr>
+          <w:rFonts w:eastAsia="Times New Roman" w:cs="Times New Roman"/>
+          <w:szCs w:val="28"/>
+          <w:lang/>
+        </w:rPr>
+        <w:t>но</w:t>
+      </w:r>
+      <w:r>
+        <w:rPr>
+          <w:rFonts w:eastAsia="Times New Roman" w:cs="Times New Roman"/>
+          <w:szCs w:val="28"/>
+          <w:lang/>
+        </w:rPr>
+        <w:t xml:space="preserve"> указать пароль для входа, для каждого сотрудника. Далее нужно указать роль пользователя. Данное действие выполняется в разделе права доступа, вызываемая соответствующей контекстной кнопкой</w:t>
+      </w:r>
+      <w:r>
+        <w:rPr>
+          <w:rFonts w:eastAsia="Times New Roman" w:cs="Times New Roman"/>
+          <w:szCs w:val="28"/>
+          <w:lang/>
+        </w:rPr>
+        <w:t xml:space="preserve"> представленной на рисунке 26.</w:t>
+      </w:r>
+      <w:r>
+        <w:rPr>
+          <w:rFonts w:eastAsia="Times New Roman" w:cs="Times New Roman"/>
+          <w:szCs w:val="28"/>
+          <w:lang/>
+        </w:rPr>
+        <w:t xml:space="preserve"> </w:t>
+      </w:r>
+    </w:p>
+    <w:p>
+      <w:pPr>
+        <w:spacing w:after="0"/>
+        <w:ind w:firstLine="851"/>
+        <w:rPr>
+          <w:rFonts w:eastAsia="Times New Roman" w:cs="Times New Roman"/>
+          <w:szCs w:val="28"/>
+          <w:lang/>
+        </w:rPr>
+      </w:pPr>
     </w:p>
     <w:p>
       <w:pPr>
@@ -5013,7 +5112,7 @@
                     </pic:cNvPicPr>
                   </pic:nvPicPr>
                   <pic:blipFill>
-                    <a:blip r:embed="rId34">
+                    <a:blip r:embed="rId32">
                       <a:extLst>
                         <a:ext uri="{28A0092B-C50C-407E-A947-70E740481C1C}">
                           <a14:useLocalDpi xmlns:a14="http://schemas.microsoft.com/office/drawing/2010/main" val="0"/>
@@ -5056,6 +5155,45 @@
           <w:lang/>
         </w:rPr>
       </w:pPr>
+      <w:r>
+        <w:rPr>
+          <w:rFonts w:eastAsia="Times New Roman" w:cs="Times New Roman"/>
+          <w:szCs w:val="28"/>
+          <w:lang/>
+        </w:rPr>
+        <w:t>Рисунок 26. Права пользователя.</w:t>
+      </w:r>
+    </w:p>
+    <w:p>
+      <w:pPr>
+        <w:spacing w:after="0"/>
+        <w:ind w:firstLine="851"/>
+        <w:jc w:val="center"/>
+        <w:rPr>
+          <w:rFonts w:eastAsia="Times New Roman" w:cs="Times New Roman"/>
+          <w:szCs w:val="28"/>
+          <w:lang/>
+        </w:rPr>
+      </w:pPr>
+    </w:p>
+    <w:p>
+      <w:pPr>
+        <w:spacing w:after="0"/>
+        <w:ind w:firstLine="851"/>
+        <w:rPr>
+          <w:rFonts w:eastAsia="Times New Roman" w:cs="Times New Roman"/>
+          <w:szCs w:val="28"/>
+          <w:lang/>
+        </w:rPr>
+      </w:pPr>
+      <w:r>
+        <w:rPr>
+          <w:rFonts w:eastAsia="Times New Roman" w:cs="Times New Roman"/>
+          <w:szCs w:val="28"/>
+          <w:lang/>
+        </w:rPr>
+        <w:t>Окно ролей представлено на рисунке 27.</w:t>
+      </w:r>
     </w:p>
     <w:p>
       <w:pPr>
@@ -5075,6 +5213,7 @@
           <w:szCs w:val="28"/>
           <w:lang/>
         </w:rPr>
+        <w:lastRenderedPageBreak/>
         <w:drawing>
           <wp:inline distT="0" distB="0" distL="0" distR="0" wp14:anchorId="33F3A308" wp14:editId="6BAF0B5F">
             <wp:extent cx="5272224" cy="2600325"/>
@@ -5093,7 +5232,7 @@
                     </pic:cNvPicPr>
                   </pic:nvPicPr>
                   <pic:blipFill>
-                    <a:blip r:embed="rId35">
+                    <a:blip r:embed="rId33">
                       <a:extLst>
                         <a:ext uri="{28A0092B-C50C-407E-A947-70E740481C1C}">
                           <a14:useLocalDpi xmlns:a14="http://schemas.microsoft.com/office/drawing/2010/main" val="0"/>
@@ -5129,19 +5268,50 @@
       <w:pPr>
         <w:spacing w:after="0"/>
         <w:ind w:firstLine="851"/>
-        <w:rPr>
-          <w:rFonts w:eastAsia="Times New Roman" w:cs="Times New Roman"/>
-          <w:szCs w:val="28"/>
-          <w:lang/>
-        </w:rPr>
-      </w:pPr>
-      <w:r>
-        <w:rPr>
-          <w:rFonts w:eastAsia="Times New Roman" w:cs="Times New Roman"/>
-          <w:szCs w:val="28"/>
-          <w:lang/>
-        </w:rPr>
-        <w:lastRenderedPageBreak/>
+        <w:jc w:val="center"/>
+        <w:rPr>
+          <w:rFonts w:eastAsia="Times New Roman" w:cs="Times New Roman"/>
+          <w:szCs w:val="28"/>
+          <w:lang/>
+        </w:rPr>
+      </w:pPr>
+      <w:r>
+        <w:rPr>
+          <w:rFonts w:eastAsia="Times New Roman" w:cs="Times New Roman"/>
+          <w:szCs w:val="28"/>
+          <w:lang/>
+        </w:rPr>
+        <w:t>Рисунок 27. Окно ролей пользователя.</w:t>
+      </w:r>
+    </w:p>
+    <w:p>
+      <w:pPr>
+        <w:spacing w:after="0"/>
+        <w:ind w:firstLine="851"/>
+        <w:jc w:val="center"/>
+        <w:rPr>
+          <w:rFonts w:eastAsia="Times New Roman" w:cs="Times New Roman"/>
+          <w:szCs w:val="28"/>
+          <w:lang/>
+        </w:rPr>
+      </w:pPr>
+    </w:p>
+    <w:p>
+      <w:pPr>
+        <w:spacing w:after="0"/>
+        <w:ind w:firstLine="851"/>
+        <w:rPr>
+          <w:rFonts w:eastAsia="Times New Roman" w:cs="Times New Roman"/>
+          <w:szCs w:val="28"/>
+          <w:lang/>
+        </w:rPr>
+      </w:pPr>
+      <w:r>
+        <w:rPr>
+          <w:rFonts w:eastAsia="Times New Roman" w:cs="Times New Roman"/>
+          <w:szCs w:val="28"/>
+          <w:lang/>
+        </w:rPr>
         <w:t xml:space="preserve">Разберем подробнее каждую из ролей. </w:t>
       </w:r>
     </w:p>
@@ -5237,7 +5407,23 @@
           <w:szCs w:val="28"/>
           <w:lang/>
         </w:rPr>
-        <w:t xml:space="preserve">Менеджер по закупкам – данный пользователь, буде видеть ограниченный интерфейс, и сможет изменять и добавлять документы, в основном связанные только с разделом «Покупка». </w:t>
+        <w:t>Менеджер по закупкам – данный пользователь, буде</w:t>
+      </w:r>
+      <w:r>
+        <w:rPr>
+          <w:rFonts w:eastAsia="Times New Roman" w:cs="Times New Roman"/>
+          <w:szCs w:val="28"/>
+          <w:lang/>
+        </w:rPr>
+        <w:t>т</w:t>
+      </w:r>
+      <w:r>
+        <w:rPr>
+          <w:rFonts w:eastAsia="Times New Roman" w:cs="Times New Roman"/>
+          <w:szCs w:val="28"/>
+          <w:lang/>
+        </w:rPr>
+        <w:t xml:space="preserve"> видеть ограниченный интерфейс, и сможет изменять и добавлять документы, в основном связанные только с разделом «Покупка». </w:t>
       </w:r>
     </w:p>
     <w:p>
@@ -5313,26 +5499,23 @@
           <w:szCs w:val="28"/>
           <w:lang/>
         </w:rPr>
-        <w:t xml:space="preserve">Если вы хотите, ограничить пользователя, определенными документами и не совсем стандартными функциями, то необходимо будет привлечь программиста 1С, так как роли и функционал программы строго ограничены и добавлять какие-то права, к сожалению, без вмешательства в конфигурацию невозможно. </w:t>
-      </w:r>
-    </w:p>
-    <w:p>
-      <w:pPr>
-        <w:spacing w:after="0"/>
-        <w:ind w:firstLine="851"/>
-        <w:rPr>
-          <w:rFonts w:eastAsia="Times New Roman" w:cs="Times New Roman"/>
-          <w:szCs w:val="28"/>
-          <w:lang/>
-        </w:rPr>
-      </w:pPr>
-      <w:r>
-        <w:rPr>
-          <w:rFonts w:eastAsia="Times New Roman" w:cs="Times New Roman"/>
-          <w:szCs w:val="28"/>
-          <w:lang/>
-        </w:rPr>
-        <w:t xml:space="preserve">Назначаем роль установкой галочки. Также дополнительно в правой колонке, на определенные роли, можно поставить ограничения доступа организацией, подразделением, кассой, складом. Нажимаем кнопку «Записать». </w:t>
+        <w:t>Назначаем роль установкой галочки. Также дополнительно в правой колонке, на определенные роли, можно поставить ограничения доступа организацией, подразделением, кассой, складом. Нажимаем кнопку «Записать»</w:t>
+      </w:r>
+      <w:r>
+        <w:rPr>
+          <w:rFonts w:eastAsia="Times New Roman" w:cs="Times New Roman"/>
+          <w:szCs w:val="28"/>
+          <w:lang/>
+        </w:rPr>
+        <w:t xml:space="preserve"> (рисунок 28)</w:t>
+      </w:r>
+      <w:r>
+        <w:rPr>
+          <w:rFonts w:eastAsia="Times New Roman" w:cs="Times New Roman"/>
+          <w:szCs w:val="28"/>
+          <w:lang/>
+        </w:rPr>
+        <w:t xml:space="preserve">. </w:t>
       </w:r>
     </w:p>
     <w:p>
@@ -5372,7 +5555,7 @@
                     </pic:cNvPicPr>
                   </pic:nvPicPr>
                   <pic:blipFill>
-                    <a:blip r:embed="rId36">
+                    <a:blip r:embed="rId34">
                       <a:extLst>
                         <a:ext uri="{28A0092B-C50C-407E-A947-70E740481C1C}">
                           <a14:useLocalDpi xmlns:a14="http://schemas.microsoft.com/office/drawing/2010/main" val="0"/>
@@ -5408,20 +5591,79 @@
       <w:pPr>
         <w:spacing w:after="0"/>
         <w:ind w:firstLine="851"/>
-        <w:rPr>
-          <w:rFonts w:eastAsia="Times New Roman" w:cs="Times New Roman"/>
-          <w:szCs w:val="28"/>
-          <w:lang/>
-        </w:rPr>
-      </w:pPr>
-      <w:r>
-        <w:rPr>
-          <w:rFonts w:eastAsia="Times New Roman" w:cs="Times New Roman"/>
-          <w:szCs w:val="28"/>
-          <w:lang/>
-        </w:rPr>
-        <w:t xml:space="preserve">Далее переходим во вкладку «Настройки прав пользователей». Здесь мы можем выставить определённые дополнительные ограничения, а также обозначить дополнительные функции. Например, именно в этой вкладке, вы сможете выставить ведение по определенной основной организацией, то есть, если мы установим «Учет по всем организациям», то есть пользователь будет видеть ведение бухгалтерии всех организаций, которые заведены у нас в 1С. А также, в этом меню, мы сможем установить отражение созданных данным пользователем документов в Налоговом учете. </w:t>
-      </w:r>
+        <w:jc w:val="center"/>
+        <w:rPr>
+          <w:rFonts w:eastAsia="Times New Roman" w:cs="Times New Roman"/>
+          <w:szCs w:val="28"/>
+          <w:lang/>
+        </w:rPr>
+      </w:pPr>
+      <w:r>
+        <w:rPr>
+          <w:rFonts w:eastAsia="Times New Roman" w:cs="Times New Roman"/>
+          <w:szCs w:val="28"/>
+          <w:lang/>
+        </w:rPr>
+        <w:t>Рисунок 28. Добавление и запись ролей.</w:t>
+      </w:r>
+    </w:p>
+    <w:p>
+      <w:pPr>
+        <w:spacing w:after="0"/>
+        <w:ind w:firstLine="851"/>
+        <w:jc w:val="center"/>
+        <w:rPr>
+          <w:rFonts w:eastAsia="Times New Roman" w:cs="Times New Roman"/>
+          <w:szCs w:val="28"/>
+          <w:lang/>
+        </w:rPr>
+      </w:pPr>
+    </w:p>
+    <w:p>
+      <w:pPr>
+        <w:spacing w:after="0"/>
+        <w:ind w:firstLine="851"/>
+        <w:rPr>
+          <w:rFonts w:eastAsia="Times New Roman" w:cs="Times New Roman"/>
+          <w:szCs w:val="28"/>
+          <w:lang/>
+        </w:rPr>
+      </w:pPr>
+      <w:r>
+        <w:rPr>
+          <w:rFonts w:eastAsia="Times New Roman" w:cs="Times New Roman"/>
+          <w:szCs w:val="28"/>
+          <w:lang/>
+        </w:rPr>
+        <w:t>Далее переходим во вкладку «Настройки прав пользователей». Здесь мы можем выставить определённые дополнительные ограничения, а также обозначить дополнительные функции. Например, именно в этой вкладке, вы сможете выставить ведение по определенной основной организацией, то есть, если мы установим «Учет по всем организациям», то есть пользователь будет видеть ведение бухгалтерии всех организаций, которые заведены у нас в 1С. А также, в этом меню, мы сможем установить отражение созданных данным пользователем документов в Налоговом учете</w:t>
+      </w:r>
+      <w:r>
+        <w:rPr>
+          <w:rFonts w:eastAsia="Times New Roman" w:cs="Times New Roman"/>
+          <w:szCs w:val="28"/>
+          <w:lang/>
+        </w:rPr>
+        <w:t xml:space="preserve"> (рисунок 29)</w:t>
+      </w:r>
+      <w:r>
+        <w:rPr>
+          <w:rFonts w:eastAsia="Times New Roman" w:cs="Times New Roman"/>
+          <w:szCs w:val="28"/>
+          <w:lang/>
+        </w:rPr>
+        <w:t>.</w:t>
+      </w:r>
+    </w:p>
+    <w:p>
+      <w:pPr>
+        <w:spacing w:after="0"/>
+        <w:ind w:firstLine="851"/>
+        <w:rPr>
+          <w:rFonts w:eastAsia="Times New Roman" w:cs="Times New Roman"/>
+          <w:szCs w:val="28"/>
+          <w:lang/>
+        </w:rPr>
+      </w:pPr>
     </w:p>
     <w:p>
       <w:pPr>
@@ -5459,7 +5701,7 @@
                     </pic:cNvPicPr>
                   </pic:nvPicPr>
                   <pic:blipFill>
-                    <a:blip r:embed="rId37">
+                    <a:blip r:embed="rId35">
                       <a:extLst>
                         <a:ext uri="{28A0092B-C50C-407E-A947-70E740481C1C}">
                           <a14:useLocalDpi xmlns:a14="http://schemas.microsoft.com/office/drawing/2010/main" val="0"/>
@@ -5495,6 +5737,46 @@
       <w:pPr>
         <w:spacing w:after="0"/>
         <w:ind w:firstLine="851"/>
+        <w:jc w:val="center"/>
+        <w:rPr>
+          <w:rFonts w:eastAsia="Times New Roman" w:cs="Times New Roman"/>
+          <w:szCs w:val="28"/>
+          <w:lang/>
+        </w:rPr>
+      </w:pPr>
+      <w:r>
+        <w:rPr>
+          <w:rFonts w:eastAsia="Times New Roman" w:cs="Times New Roman"/>
+          <w:szCs w:val="28"/>
+          <w:lang/>
+        </w:rPr>
+        <w:t xml:space="preserve">Рисунок 29. </w:t>
+      </w:r>
+      <w:r>
+        <w:rPr>
+          <w:rFonts w:eastAsia="Times New Roman" w:cs="Times New Roman"/>
+          <w:szCs w:val="28"/>
+          <w:lang/>
+        </w:rPr>
+        <w:t>Дополнительные ограничения.</w:t>
+      </w:r>
+    </w:p>
+    <w:p>
+      <w:pPr>
+        <w:spacing w:after="0"/>
+        <w:ind w:firstLine="851"/>
+        <w:jc w:val="center"/>
+        <w:rPr>
+          <w:rFonts w:eastAsia="Times New Roman" w:cs="Times New Roman"/>
+          <w:szCs w:val="28"/>
+          <w:lang/>
+        </w:rPr>
+      </w:pPr>
+    </w:p>
+    <w:p>
+      <w:pPr>
+        <w:spacing w:after="0"/>
+        <w:ind w:firstLine="851"/>
         <w:rPr>
           <w:rFonts w:eastAsia="Times New Roman" w:cs="Times New Roman"/>
           <w:szCs w:val="28"/>
@@ -5526,7 +5808,39 @@
           <w:szCs w:val="28"/>
           <w:lang/>
         </w:rPr>
-        <w:t xml:space="preserve">Очень полезной командой на наш взгляд, является галочка в меню пользователя, «Показать в списке выбора». Этой галочкой, вы сможете убрать из запускатора 1С, не активных пользователей. </w:t>
+        <w:t>Очень полезной командой, является галочка в меню пользователя, «Показать в списке выбора». Этой галочкой, мож</w:t>
+      </w:r>
+      <w:r>
+        <w:rPr>
+          <w:rFonts w:eastAsia="Times New Roman" w:cs="Times New Roman"/>
+          <w:szCs w:val="28"/>
+          <w:lang/>
+        </w:rPr>
+        <w:t>но</w:t>
+      </w:r>
+      <w:r>
+        <w:rPr>
+          <w:rFonts w:eastAsia="Times New Roman" w:cs="Times New Roman"/>
+          <w:szCs w:val="28"/>
+          <w:lang/>
+        </w:rPr>
+        <w:t xml:space="preserve"> убрать из запускатора 1С, не активных пользователей</w:t>
+      </w:r>
+      <w:r>
+        <w:rPr>
+          <w:rFonts w:eastAsia="Times New Roman" w:cs="Times New Roman"/>
+          <w:szCs w:val="28"/>
+          <w:lang/>
+        </w:rPr>
+        <w:t>, рисунок 30</w:t>
+      </w:r>
+      <w:r>
+        <w:rPr>
+          <w:rFonts w:eastAsia="Times New Roman" w:cs="Times New Roman"/>
+          <w:szCs w:val="28"/>
+          <w:lang/>
+        </w:rPr>
+        <w:t xml:space="preserve">. </w:t>
       </w:r>
     </w:p>
     <w:p>
@@ -5566,7 +5880,7 @@
                     </pic:cNvPicPr>
                   </pic:nvPicPr>
                   <pic:blipFill>
-                    <a:blip r:embed="rId38">
+                    <a:blip r:embed="rId36">
                       <a:extLst>
                         <a:ext uri="{28A0092B-C50C-407E-A947-70E740481C1C}">
                           <a14:useLocalDpi xmlns:a14="http://schemas.microsoft.com/office/drawing/2010/main" val="0"/>
@@ -5602,19 +5916,67 @@
       <w:pPr>
         <w:spacing w:after="0"/>
         <w:ind w:firstLine="851"/>
-        <w:rPr>
-          <w:rFonts w:eastAsia="Times New Roman" w:cs="Times New Roman"/>
-          <w:szCs w:val="28"/>
-          <w:lang/>
-        </w:rPr>
-      </w:pPr>
-      <w:r>
-        <w:rPr>
-          <w:rFonts w:eastAsia="Times New Roman" w:cs="Times New Roman"/>
-          <w:szCs w:val="28"/>
-          <w:lang/>
-        </w:rPr>
-        <w:t xml:space="preserve">Еще хотелось бы рассказать о «Дате запрета редактирования данных». В 1С 8.3 намного больше возможностей ограничения даты запрета. Данная функция находится также в вкладке Администрирование – Настройка пользователей и прав- Пользователи – Дата запрета изменения. </w:t>
+        <w:jc w:val="center"/>
+        <w:rPr>
+          <w:rFonts w:eastAsia="Times New Roman" w:cs="Times New Roman"/>
+          <w:szCs w:val="28"/>
+          <w:lang/>
+        </w:rPr>
+      </w:pPr>
+      <w:r>
+        <w:rPr>
+          <w:rFonts w:eastAsia="Times New Roman" w:cs="Times New Roman"/>
+          <w:szCs w:val="28"/>
+          <w:lang/>
+        </w:rPr>
+        <w:t>Рисунок 30. Неактивные пользователи в запуске.</w:t>
+      </w:r>
+    </w:p>
+    <w:p>
+      <w:pPr>
+        <w:spacing w:after="0"/>
+        <w:ind w:firstLine="851"/>
+        <w:jc w:val="center"/>
+        <w:rPr>
+          <w:rFonts w:eastAsia="Times New Roman" w:cs="Times New Roman"/>
+          <w:szCs w:val="28"/>
+          <w:lang/>
+        </w:rPr>
+      </w:pPr>
+    </w:p>
+    <w:p>
+      <w:pPr>
+        <w:spacing w:after="0"/>
+        <w:ind w:firstLine="851"/>
+        <w:rPr>
+          <w:rFonts w:eastAsia="Times New Roman" w:cs="Times New Roman"/>
+          <w:szCs w:val="28"/>
+          <w:lang/>
+        </w:rPr>
+      </w:pPr>
+      <w:r>
+        <w:rPr>
+          <w:rFonts w:eastAsia="Times New Roman" w:cs="Times New Roman"/>
+          <w:szCs w:val="28"/>
+          <w:lang/>
+        </w:rPr>
+        <w:t>Еще хотелось бы рассказать о «Дате запрета редактирования данных». В 1С 8.3 намного больше возможностей ограничения даты запрета. Данная функция находится также в вкладке Администрирование – Настройка пользователей и прав- Пользователи – Дата запрета изменения</w:t>
+      </w:r>
+      <w:r>
+        <w:rPr>
+          <w:rFonts w:eastAsia="Times New Roman" w:cs="Times New Roman"/>
+          <w:szCs w:val="28"/>
+          <w:lang/>
+        </w:rPr>
+        <w:t xml:space="preserve"> (рисунок 31)</w:t>
+      </w:r>
+      <w:r>
+        <w:rPr>
+          <w:rFonts w:eastAsia="Times New Roman" w:cs="Times New Roman"/>
+          <w:szCs w:val="28"/>
+          <w:lang/>
+        </w:rPr>
+        <w:t xml:space="preserve">. </w:t>
       </w:r>
     </w:p>
     <w:p>
@@ -5653,7 +6015,7 @@
                     </pic:cNvPicPr>
                   </pic:nvPicPr>
                   <pic:blipFill>
-                    <a:blip r:embed="rId39">
+                    <a:blip r:embed="rId37">
                       <a:extLst>
                         <a:ext uri="{28A0092B-C50C-407E-A947-70E740481C1C}">
                           <a14:useLocalDpi xmlns:a14="http://schemas.microsoft.com/office/drawing/2010/main" val="0"/>
@@ -5689,19 +6051,67 @@
       <w:pPr>
         <w:spacing w:after="0"/>
         <w:ind w:firstLine="851"/>
-        <w:rPr>
-          <w:rFonts w:eastAsia="Times New Roman" w:cs="Times New Roman"/>
-          <w:szCs w:val="28"/>
-          <w:lang/>
-        </w:rPr>
-      </w:pPr>
-      <w:r>
-        <w:rPr>
-          <w:rFonts w:eastAsia="Times New Roman" w:cs="Times New Roman"/>
-          <w:szCs w:val="28"/>
-          <w:lang/>
-        </w:rPr>
-        <w:t xml:space="preserve">Вы сможете редактировать дату, определенную именно числом, месяцем, годом, либо, например, «Конец прошлого года», и дата будет «Плавающая», то есть она будет не привязана к конкретной дате. Иногда, это очень удобно, например, в случае, закрытия периода, когда главный бухгалтер подводит все итоги, и уже редактировать данные нельзя, но итоги рассчитываются, например, каждый квартал, и каждый квартал неудобно менять конкретную дату, иногда об этом можно просто забыть. </w:t>
+        <w:jc w:val="center"/>
+        <w:rPr>
+          <w:rFonts w:eastAsia="Times New Roman" w:cs="Times New Roman"/>
+          <w:szCs w:val="28"/>
+          <w:lang/>
+        </w:rPr>
+      </w:pPr>
+      <w:r>
+        <w:rPr>
+          <w:rFonts w:eastAsia="Times New Roman" w:cs="Times New Roman"/>
+          <w:szCs w:val="28"/>
+          <w:lang/>
+        </w:rPr>
+        <w:t>Рисунок 31. Настройка даты запрета изменения.</w:t>
+      </w:r>
+    </w:p>
+    <w:p>
+      <w:pPr>
+        <w:spacing w:after="0"/>
+        <w:ind w:firstLine="851"/>
+        <w:jc w:val="center"/>
+        <w:rPr>
+          <w:rFonts w:eastAsia="Times New Roman" w:cs="Times New Roman"/>
+          <w:szCs w:val="28"/>
+          <w:lang/>
+        </w:rPr>
+      </w:pPr>
+    </w:p>
+    <w:p>
+      <w:pPr>
+        <w:spacing w:after="0"/>
+        <w:ind w:firstLine="851"/>
+        <w:rPr>
+          <w:rFonts w:eastAsia="Times New Roman" w:cs="Times New Roman"/>
+          <w:szCs w:val="28"/>
+          <w:lang/>
+        </w:rPr>
+      </w:pPr>
+      <w:r>
+        <w:rPr>
+          <w:rFonts w:eastAsia="Times New Roman" w:cs="Times New Roman"/>
+          <w:szCs w:val="28"/>
+          <w:lang/>
+        </w:rPr>
+        <w:t>Можно</w:t>
+      </w:r>
+      <w:r>
+        <w:rPr>
+          <w:rFonts w:eastAsia="Times New Roman" w:cs="Times New Roman"/>
+          <w:szCs w:val="28"/>
+          <w:lang/>
+        </w:rPr>
+        <w:t xml:space="preserve"> редактировать дату, определенную именно числом, месяцем, годом, либо, например, «Конец прошлого года», и дата будет «Плавающая», то есть она будет не привязана к конкретной дате. Иногда, это очень удобно, например, в случае, закрытия периода, когда главный бухгалтер подводит все итоги, и уже редактировать данные нельзя, но итоги рассчитываются, например, каждый квартал, и каждый квартал неудобно менять конкретную дату, иногда об этом можно просто забыть. </w:t>
+      </w:r>
+      <w:r>
+        <w:rPr>
+          <w:rFonts w:eastAsia="Times New Roman" w:cs="Times New Roman"/>
+          <w:szCs w:val="28"/>
+          <w:lang/>
+        </w:rPr>
+        <w:t>Установка даты представлена на рисунке 32.</w:t>
       </w:r>
     </w:p>
     <w:p>
@@ -5741,7 +6151,7 @@
                     </pic:cNvPicPr>
                   </pic:nvPicPr>
                   <pic:blipFill>
-                    <a:blip r:embed="rId40">
+                    <a:blip r:embed="rId38">
                       <a:extLst>
                         <a:ext uri="{28A0092B-C50C-407E-A947-70E740481C1C}">
                           <a14:useLocalDpi xmlns:a14="http://schemas.microsoft.com/office/drawing/2010/main" val="0"/>
@@ -5777,19 +6187,102 @@
       <w:pPr>
         <w:spacing w:after="0"/>
         <w:ind w:firstLine="851"/>
-        <w:rPr>
-          <w:rFonts w:eastAsia="Times New Roman" w:cs="Times New Roman"/>
-          <w:szCs w:val="28"/>
-          <w:lang/>
-        </w:rPr>
-      </w:pPr>
-      <w:r>
-        <w:rPr>
-          <w:rFonts w:eastAsia="Times New Roman" w:cs="Times New Roman"/>
-          <w:szCs w:val="28"/>
-          <w:lang/>
-        </w:rPr>
-        <w:t xml:space="preserve">Также, во вкладке «По пользователям», даты запрета изменения данных, можно изменить для каждого пользователя, отдельно. </w:t>
+        <w:jc w:val="center"/>
+        <w:rPr>
+          <w:rFonts w:eastAsia="Times New Roman" w:cs="Times New Roman"/>
+          <w:szCs w:val="28"/>
+          <w:lang/>
+        </w:rPr>
+      </w:pPr>
+      <w:r>
+        <w:rPr>
+          <w:rFonts w:eastAsia="Times New Roman" w:cs="Times New Roman"/>
+          <w:szCs w:val="28"/>
+          <w:lang/>
+        </w:rPr>
+        <w:t>Рисунок 32. Установка даты.</w:t>
+      </w:r>
+    </w:p>
+    <w:p>
+      <w:pPr>
+        <w:spacing w:after="0"/>
+        <w:ind w:firstLine="851"/>
+        <w:jc w:val="center"/>
+        <w:rPr>
+          <w:rFonts w:eastAsia="Times New Roman" w:cs="Times New Roman"/>
+          <w:szCs w:val="28"/>
+          <w:lang/>
+        </w:rPr>
+      </w:pPr>
+    </w:p>
+    <w:p>
+      <w:pPr>
+        <w:spacing w:after="0"/>
+        <w:ind w:firstLine="851"/>
+        <w:rPr>
+          <w:rFonts w:eastAsia="Times New Roman" w:cs="Times New Roman"/>
+          <w:szCs w:val="28"/>
+          <w:lang/>
+        </w:rPr>
+      </w:pPr>
+      <w:r>
+        <w:rPr>
+          <w:rFonts w:eastAsia="Times New Roman" w:cs="Times New Roman"/>
+          <w:szCs w:val="28"/>
+          <w:lang/>
+        </w:rPr>
+        <w:t>Также, во вкладке «По пользователям», даты запрета изменения данных, можно изменить для каждого пользователя</w:t>
+      </w:r>
+      <w:r>
+        <w:rPr>
+          <w:rFonts w:eastAsia="Times New Roman" w:cs="Times New Roman"/>
+          <w:szCs w:val="28"/>
+          <w:lang/>
+        </w:rPr>
+        <w:t xml:space="preserve"> </w:t>
+      </w:r>
+      <w:r>
+        <w:rPr>
+          <w:rFonts w:eastAsia="Times New Roman" w:cs="Times New Roman"/>
+          <w:szCs w:val="28"/>
+          <w:lang/>
+        </w:rPr>
+        <w:t>отдельно</w:t>
+      </w:r>
+      <w:r>
+        <w:rPr>
+          <w:rFonts w:eastAsia="Times New Roman" w:cs="Times New Roman"/>
+          <w:szCs w:val="28"/>
+          <w:lang/>
+        </w:rPr>
+        <w:t xml:space="preserve"> (рисунок 33)</w:t>
+      </w:r>
+      <w:r>
+        <w:rPr>
+          <w:rFonts w:eastAsia="Times New Roman" w:cs="Times New Roman"/>
+          <w:szCs w:val="28"/>
+          <w:lang/>
+        </w:rPr>
+        <w:t>.</w:t>
+      </w:r>
+    </w:p>
+    <w:p>
+      <w:pPr>
+        <w:spacing w:after="0"/>
+        <w:ind w:firstLine="851"/>
+        <w:rPr>
+          <w:rFonts w:eastAsia="Times New Roman" w:cs="Times New Roman"/>
+          <w:szCs w:val="28"/>
+          <w:lang/>
+        </w:rPr>
+      </w:pPr>
+      <w:r>
+        <w:rPr>
+          <w:rFonts w:eastAsia="Times New Roman" w:cs="Times New Roman"/>
+          <w:szCs w:val="28"/>
+          <w:lang/>
+        </w:rPr>
+        <w:t xml:space="preserve"> </w:t>
       </w:r>
     </w:p>
     <w:p>
@@ -5827,7 +6320,7 @@
                     </pic:cNvPicPr>
                   </pic:nvPicPr>
                   <pic:blipFill>
-                    <a:blip r:embed="rId41">
+                    <a:blip r:embed="rId39">
                       <a:extLst>
                         <a:ext uri="{28A0092B-C50C-407E-A947-70E740481C1C}">
                           <a14:useLocalDpi xmlns:a14="http://schemas.microsoft.com/office/drawing/2010/main" val="0"/>
@@ -5861,6 +6354,31 @@
     </w:p>
     <w:p>
       <w:pPr>
+        <w:spacing w:after="0"/>
+        <w:ind w:firstLine="851"/>
+        <w:jc w:val="center"/>
+        <w:rPr>
+          <w:rFonts w:cs="Times New Roman"/>
+          <w:szCs w:val="28"/>
+        </w:rPr>
+      </w:pPr>
+      <w:r>
+        <w:rPr>
+          <w:rFonts w:cs="Times New Roman"/>
+          <w:szCs w:val="28"/>
+        </w:rPr>
+        <w:t>Рисунок 33. Даты запрета по пользователям</w:t>
+      </w:r>
+      <w:r>
+        <w:rPr>
+          <w:rFonts w:cs="Times New Roman"/>
+          <w:szCs w:val="28"/>
+        </w:rPr>
+        <w:t>.</w:t>
+      </w:r>
+    </w:p>
+    <w:p>
+      <w:pPr>
         <w:spacing w:after="0" w:line="259" w:lineRule="auto"/>
         <w:ind w:firstLine="851"/>
         <w:rPr>
@@ -6230,7 +6748,7 @@
       </w:pPr>
     </w:p>
     <w:sectPr>
-      <w:footerReference w:type="default" r:id="rId42"/>
+      <w:footerReference w:type="default" r:id="rId40"/>
       <w:pgSz w:w="11906" w:h="16838"/>
       <w:pgMar w:top="1134" w:right="850" w:bottom="1134" w:left="1701" w:header="708" w:footer="708" w:gutter="0"/>
       <w:cols w:space="708"/>

</xml_diff>